<commit_message>
Test de errores añadidos
</commit_message>
<xml_diff>
--- a/Acceptance tests/Acceptance Tests AHR_B.docx
+++ b/Acceptance tests/Acceptance Tests AHR_B.docx
@@ -297,7 +297,7 @@
                 <v:shape id="_x0000_i1025" type="#_x0000_t75" style="width:3in;height:102.15pt" o:ole="">
                   <v:imagedata r:id="rId5" o:title=""/>
                 </v:shape>
-                <o:OLEObject Type="Embed" ProgID="PBrush" ShapeID="_x0000_i1025" DrawAspect="Content" ObjectID="_1618579844" r:id="rId6"/>
+                <o:OLEObject Type="Embed" ProgID="PBrush" ShapeID="_x0000_i1025" DrawAspect="Content" ObjectID="_1618913138" r:id="rId6"/>
               </w:object>
             </w:r>
           </w:p>
@@ -980,7 +980,7 @@
                 <v:shape id="_x0000_i1026" type="#_x0000_t75" style="width:334.05pt;height:165.75pt" o:ole="">
                   <v:imagedata r:id="rId8" o:title=""/>
                 </v:shape>
-                <o:OLEObject Type="Embed" ProgID="PBrush" ShapeID="_x0000_i1026" DrawAspect="Content" ObjectID="_1618579845" r:id="rId9"/>
+                <o:OLEObject Type="Embed" ProgID="PBrush" ShapeID="_x0000_i1026" DrawAspect="Content" ObjectID="_1618913139" r:id="rId9"/>
               </w:object>
             </w:r>
           </w:p>
@@ -2865,62 +2865,10 @@
     <w:p/>
     <w:p/>
     <w:p/>
-    <w:p/>
-    <w:p>
-      <w:pPr>
-        <w:pStyle w:val="Ttulo1"/>
-      </w:pPr>
-      <w:r>
-        <w:lastRenderedPageBreak/>
-        <w:t>Use case &lt;CU0</w:t>
-      </w:r>
-      <w:r>
-        <w:t>9</w:t>
-      </w:r>
-      <w:r>
-        <w:t>&gt; &lt;</w:t>
-      </w:r>
-      <w:r>
-        <w:t>Edit Education Data</w:t>
-      </w:r>
-      <w:r>
-        <w:t xml:space="preserve"> &gt;</w:t>
-      </w:r>
-    </w:p>
-    <w:p/>
     <w:p>
       <w:pPr>
         <w:pStyle w:val="Subttulo"/>
       </w:pPr>
-      <w:r>
-        <w:t>Description</w:t>
-      </w:r>
-    </w:p>
-    <w:p>
-      <w:r>
-        <w:t>Un rooky puede editar sus Education Data ya creados.</w:t>
-      </w:r>
-    </w:p>
-    <w:p>
-      <w:pPr>
-        <w:pStyle w:val="Subttulo"/>
-      </w:pPr>
-      <w:r>
-        <w:t>Access</w:t>
-      </w:r>
-    </w:p>
-    <w:p>
-      <w:r>
-        <w:t>Una vez logeado como rooky1, accedes a “Menú” -&gt; “Curricula”-&gt; “Show Curricula”-&gt; “Edit Education Data” (Curricula 1).</w:t>
-      </w:r>
-    </w:p>
-    <w:p>
-      <w:pPr>
-        <w:pStyle w:val="Subttulo"/>
-      </w:pPr>
-      <w:r>
-        <w:t>Tests</w:t>
-      </w:r>
     </w:p>
     <w:tbl>
       <w:tblPr>
@@ -2957,6 +2905,7 @@
               <w:rPr>
                 <w:rStyle w:val="Textoennegrita"/>
               </w:rPr>
+              <w:lastRenderedPageBreak/>
               <w:t>Test</w:t>
             </w:r>
             <w:r>
@@ -2969,7 +2918,7 @@
               <w:rPr>
                 <w:rStyle w:val="Textoennegrita"/>
               </w:rPr>
-              <w:t>9</w:t>
+              <w:t>8.2</w:t>
             </w:r>
             <w:r>
               <w:rPr>
@@ -3023,7 +2972,10 @@
               <w:cnfStyle w:val="000000100000" w:firstRow="0" w:lastRow="0" w:firstColumn="0" w:lastColumn="0" w:oddVBand="0" w:evenVBand="0" w:oddHBand="1" w:evenHBand="0" w:firstRowFirstColumn="0" w:firstRowLastColumn="0" w:lastRowFirstColumn="0" w:lastRowLastColumn="0"/>
             </w:pPr>
             <w:r>
-              <w:t>Editar un Education Data ya creado.</w:t>
+              <w:t>Añadir un nuevo Education Data</w:t>
+            </w:r>
+            <w:r>
+              <w:t xml:space="preserve"> (Error Fecha)</w:t>
             </w:r>
           </w:p>
         </w:tc>
@@ -3067,7 +3019,16 @@
               <w:cnfStyle w:val="000000000000" w:firstRow="0" w:lastRow="0" w:firstColumn="0" w:lastColumn="0" w:oddVBand="0" w:evenVBand="0" w:oddHBand="0" w:evenHBand="0" w:firstRowFirstColumn="0" w:firstRowLastColumn="0" w:lastRowFirstColumn="0" w:lastRowLastColumn="0"/>
             </w:pPr>
             <w:r>
-              <w:t>Un formulario con campos a rellenar; pruebe cambiando el personal data creado anteriormente: “Title” por “TitleTest”</w:t>
+              <w:t>Pruebe cambiando las fechas</w:t>
+            </w:r>
+            <w:r>
+              <w:t>, 2018-06-25</w:t>
+            </w:r>
+            <w:r>
+              <w:t xml:space="preserve">, </w:t>
+            </w:r>
+            <w:r>
+              <w:t>2014-09-22</w:t>
             </w:r>
           </w:p>
         </w:tc>
@@ -3119,10 +3080,10 @@
                 <w:noProof/>
               </w:rPr>
               <w:drawing>
-                <wp:inline distT="0" distB="0" distL="0" distR="0" wp14:anchorId="5FC08D60" wp14:editId="78FC7F27">
+                <wp:inline distT="0" distB="0" distL="0" distR="0" wp14:anchorId="07AA8190" wp14:editId="33392577">
                   <wp:extent cx="5400040" cy="2664460"/>
                   <wp:effectExtent l="0" t="0" r="0" b="2540"/>
-                  <wp:docPr id="14" name="Imagen 14"/>
+                  <wp:docPr id="7" name="Imagen 7"/>
                   <wp:cNvGraphicFramePr>
                     <a:graphicFrameLocks xmlns:a="http://schemas.openxmlformats.org/drawingml/2006/main" noChangeAspect="1"/>
                   </wp:cNvGraphicFramePr>
@@ -3208,25 +3169,29 @@
     <w:p/>
     <w:p/>
     <w:p/>
+    <w:p/>
+    <w:p/>
+    <w:p/>
+    <w:p/>
+    <w:p/>
+    <w:p/>
+    <w:p/>
     <w:p>
       <w:pPr>
         <w:pStyle w:val="Ttulo1"/>
       </w:pPr>
       <w:r>
         <w:lastRenderedPageBreak/>
-        <w:t>Use case &lt;CU</w:t>
-      </w:r>
-      <w:r>
-        <w:t>10</w:t>
+        <w:t>Use case &lt;CU0</w:t>
+      </w:r>
+      <w:r>
+        <w:t>9</w:t>
       </w:r>
       <w:r>
         <w:t>&gt; &lt;</w:t>
       </w:r>
       <w:r>
-        <w:t>Delete</w:t>
-      </w:r>
-      <w:r>
-        <w:t xml:space="preserve"> Education Data</w:t>
+        <w:t>Edit Education Data</w:t>
       </w:r>
       <w:r>
         <w:t xml:space="preserve"> &gt;</w:t>
@@ -3243,7 +3208,7 @@
     </w:p>
     <w:p>
       <w:r>
-        <w:t>Un rooky puede eliminar sus Education Data ya creados.</w:t>
+        <w:t>Un rooky puede editar sus Education Data ya creados.</w:t>
       </w:r>
     </w:p>
     <w:p>
@@ -3256,7 +3221,7 @@
     </w:p>
     <w:p>
       <w:r>
-        <w:t>Una vez logeado como rooky1, accedes a “Menú” -&gt; “Curricula”-&gt; “Show Curricula”-&gt; “Edit Education Data”-&gt; “Delete” (Curricula 1).</w:t>
+        <w:t>Una vez logeado como rooky1, accedes a “Menú” -&gt; “Curricula”-&gt; “Show Curricula”-&gt; “Edit Education Data” (Curricula 1).</w:t>
       </w:r>
     </w:p>
     <w:p>
@@ -3314,7 +3279,7 @@
               <w:rPr>
                 <w:rStyle w:val="Textoennegrita"/>
               </w:rPr>
-              <w:t>10</w:t>
+              <w:t>9</w:t>
             </w:r>
             <w:r>
               <w:rPr>
@@ -3368,7 +3333,7 @@
               <w:cnfStyle w:val="000000100000" w:firstRow="0" w:lastRow="0" w:firstColumn="0" w:lastColumn="0" w:oddVBand="0" w:evenVBand="0" w:oddHBand="1" w:evenHBand="0" w:firstRowFirstColumn="0" w:firstRowLastColumn="0" w:lastRowFirstColumn="0" w:lastRowLastColumn="0"/>
             </w:pPr>
             <w:r>
-              <w:t>Eliminar un education data de un currículo.</w:t>
+              <w:t>Editar un Education Data ya creado.</w:t>
             </w:r>
           </w:p>
         </w:tc>
@@ -3412,13 +3377,7 @@
               <w:cnfStyle w:val="000000000000" w:firstRow="0" w:lastRow="0" w:firstColumn="0" w:lastColumn="0" w:oddVBand="0" w:evenVBand="0" w:oddHBand="0" w:evenHBand="0" w:firstRowFirstColumn="0" w:firstRowLastColumn="0" w:lastRowFirstColumn="0" w:lastRowLastColumn="0"/>
             </w:pPr>
             <w:r>
-              <w:t xml:space="preserve">Un formulario con campos a rellenar; un botón abajo del formulario, para eliminar dicho </w:t>
-            </w:r>
-            <w:r>
-              <w:t>Education</w:t>
-            </w:r>
-            <w:r>
-              <w:t xml:space="preserve"> Data.</w:t>
+              <w:t>Un formulario con campos a rellenar; pruebe cambiando el personal data creado anteriormente: “Title” por “TitleTest”</w:t>
             </w:r>
           </w:p>
         </w:tc>
@@ -3470,10 +3429,10 @@
                 <w:noProof/>
               </w:rPr>
               <w:drawing>
-                <wp:inline distT="0" distB="0" distL="0" distR="0" wp14:anchorId="500F4BAC" wp14:editId="75D6E2D8">
+                <wp:inline distT="0" distB="0" distL="0" distR="0" wp14:anchorId="5FC08D60" wp14:editId="78FC7F27">
                   <wp:extent cx="5400040" cy="2664460"/>
                   <wp:effectExtent l="0" t="0" r="0" b="2540"/>
-                  <wp:docPr id="16" name="Imagen 16"/>
+                  <wp:docPr id="14" name="Imagen 14"/>
                   <wp:cNvGraphicFramePr>
                     <a:graphicFrameLocks xmlns:a="http://schemas.openxmlformats.org/drawingml/2006/main" noChangeAspect="1"/>
                   </wp:cNvGraphicFramePr>
@@ -3568,22 +3527,16 @@
         <w:t>Use case &lt;CU</w:t>
       </w:r>
       <w:r>
-        <w:t>1</w:t>
-      </w:r>
-      <w:r>
-        <w:t>1</w:t>
+        <w:t>10</w:t>
       </w:r>
       <w:r>
         <w:t>&gt; &lt;</w:t>
       </w:r>
       <w:r>
-        <w:t>Crea</w:t>
-      </w:r>
-      <w:r>
-        <w:t xml:space="preserve">te </w:t>
-      </w:r>
-      <w:r>
-        <w:t>Position Data</w:t>
+        <w:t>Delete</w:t>
+      </w:r>
+      <w:r>
+        <w:t xml:space="preserve"> Education Data</w:t>
       </w:r>
       <w:r>
         <w:t xml:space="preserve"> &gt;</w:t>
@@ -3600,7 +3553,7 @@
     </w:p>
     <w:p>
       <w:r>
-        <w:t>Un rooky puede añadir nuevos Position Data a sus currículos.</w:t>
+        <w:t>Un rooky puede eliminar sus Education Data ya creados.</w:t>
       </w:r>
     </w:p>
     <w:p>
@@ -3613,7 +3566,7 @@
     </w:p>
     <w:p>
       <w:r>
-        <w:t>Una vez logeado como rooky1, accedes a “Menú” -&gt; “Curricula”-&gt; “Show Curricula”-&gt; “Create Position Data” (Curricula 1).</w:t>
+        <w:t>Una vez logeado como rooky1, accedes a “Menú” -&gt; “Curricula”-&gt; “Show Curricula”-&gt; “Edit Education Data”-&gt; “Delete” (Curricula 1).</w:t>
       </w:r>
     </w:p>
     <w:p>
@@ -3671,7 +3624,7 @@
               <w:rPr>
                 <w:rStyle w:val="Textoennegrita"/>
               </w:rPr>
-              <w:t>11</w:t>
+              <w:t>10</w:t>
             </w:r>
             <w:r>
               <w:rPr>
@@ -3725,7 +3678,7 @@
               <w:cnfStyle w:val="000000100000" w:firstRow="0" w:lastRow="0" w:firstColumn="0" w:lastColumn="0" w:oddVBand="0" w:evenVBand="0" w:oddHBand="1" w:evenHBand="0" w:firstRowFirstColumn="0" w:firstRowLastColumn="0" w:lastRowFirstColumn="0" w:lastRowLastColumn="0"/>
             </w:pPr>
             <w:r>
-              <w:t>Añadir un nuevo Position Data</w:t>
+              <w:t>Eliminar un education data de un currículo.</w:t>
             </w:r>
           </w:p>
         </w:tc>
@@ -3769,25 +3722,13 @@
               <w:cnfStyle w:val="000000000000" w:firstRow="0" w:lastRow="0" w:firstColumn="0" w:lastColumn="0" w:oddVBand="0" w:evenVBand="0" w:oddHBand="0" w:evenHBand="0" w:firstRowFirstColumn="0" w:firstRowLastColumn="0" w:lastRowFirstColumn="0" w:lastRowLastColumn="0"/>
             </w:pPr>
             <w:r>
-              <w:t>Un formulario con campos a rellenar; pruebe con: T</w:t>
-            </w:r>
-            <w:r>
-              <w:t xml:space="preserve">itle, Description, </w:t>
-            </w:r>
-            <w:r>
-              <w:t>2018-09-22</w:t>
-            </w:r>
-            <w:r>
-              <w:t xml:space="preserve">, </w:t>
-            </w:r>
-            <w:r>
-              <w:t>2019-06-25</w:t>
-            </w:r>
-            <w:r>
-              <w:t>.</w:t>
-            </w:r>
-            <w:r>
-              <w:t xml:space="preserve"> </w:t>
+              <w:t xml:space="preserve">Un formulario con campos a rellenar; un botón abajo del formulario, para eliminar dicho </w:t>
+            </w:r>
+            <w:r>
+              <w:t>Education</w:t>
+            </w:r>
+            <w:r>
+              <w:t xml:space="preserve"> Data.</w:t>
             </w:r>
           </w:p>
         </w:tc>
@@ -3839,10 +3780,10 @@
                 <w:noProof/>
               </w:rPr>
               <w:drawing>
-                <wp:inline distT="0" distB="0" distL="0" distR="0" wp14:anchorId="22ED7D1D" wp14:editId="0BE58ECA">
+                <wp:inline distT="0" distB="0" distL="0" distR="0" wp14:anchorId="500F4BAC" wp14:editId="75D6E2D8">
                   <wp:extent cx="5400040" cy="2664460"/>
                   <wp:effectExtent l="0" t="0" r="0" b="2540"/>
-                  <wp:docPr id="18" name="Imagen 18"/>
+                  <wp:docPr id="16" name="Imagen 16"/>
                   <wp:cNvGraphicFramePr>
                     <a:graphicFrameLocks xmlns:a="http://schemas.openxmlformats.org/drawingml/2006/main" noChangeAspect="1"/>
                   </wp:cNvGraphicFramePr>
@@ -3937,13 +3878,22 @@
         <w:t>Use case &lt;CU</w:t>
       </w:r>
       <w:r>
-        <w:t>12</w:t>
+        <w:t>1</w:t>
+      </w:r>
+      <w:r>
+        <w:t>1</w:t>
       </w:r>
       <w:r>
         <w:t>&gt; &lt;</w:t>
       </w:r>
       <w:r>
-        <w:t>Edit Position Data</w:t>
+        <w:t>Crea</w:t>
+      </w:r>
+      <w:r>
+        <w:t xml:space="preserve">te </w:t>
+      </w:r>
+      <w:r>
+        <w:t>Position Data</w:t>
       </w:r>
       <w:r>
         <w:t xml:space="preserve"> &gt;</w:t>
@@ -3960,13 +3910,7 @@
     </w:p>
     <w:p>
       <w:r>
-        <w:t xml:space="preserve">Un rooky puede editar sus </w:t>
-      </w:r>
-      <w:r>
-        <w:t>Position</w:t>
-      </w:r>
-      <w:r>
-        <w:t xml:space="preserve"> Data ya creados.</w:t>
+        <w:t>Un rooky puede añadir nuevos Position Data a sus currículos.</w:t>
       </w:r>
     </w:p>
     <w:p>
@@ -3979,21 +3923,7 @@
     </w:p>
     <w:p>
       <w:r>
-        <w:t>Una vez logeado como rooky1, accedes a “Menú” -&gt; “Curricula”-&gt; “</w:t>
-      </w:r>
-      <w:proofErr w:type="gramStart"/>
-      <w:r>
-        <w:t>Show</w:t>
-      </w:r>
-      <w:proofErr w:type="gramEnd"/>
-      <w:r>
-        <w:t xml:space="preserve"> Curricula”-&gt; “Edit </w:t>
-      </w:r>
-      <w:r>
-        <w:t>Position</w:t>
-      </w:r>
-      <w:r>
-        <w:t xml:space="preserve"> Data” (Curricula 1).</w:t>
+        <w:t>Una vez logeado como rooky1, accedes a “Menú” -&gt; “Curricula”-&gt; “Show Curricula”-&gt; “Create Position Data” (Curricula 1).</w:t>
       </w:r>
     </w:p>
     <w:p>
@@ -4051,7 +3981,7 @@
               <w:rPr>
                 <w:rStyle w:val="Textoennegrita"/>
               </w:rPr>
-              <w:t>12</w:t>
+              <w:t>11</w:t>
             </w:r>
             <w:r>
               <w:rPr>
@@ -4105,13 +4035,7 @@
               <w:cnfStyle w:val="000000100000" w:firstRow="0" w:lastRow="0" w:firstColumn="0" w:lastColumn="0" w:oddVBand="0" w:evenVBand="0" w:oddHBand="1" w:evenHBand="0" w:firstRowFirstColumn="0" w:firstRowLastColumn="0" w:lastRowFirstColumn="0" w:lastRowLastColumn="0"/>
             </w:pPr>
             <w:r>
-              <w:t xml:space="preserve">Editar un </w:t>
-            </w:r>
-            <w:r>
-              <w:t>Position</w:t>
-            </w:r>
-            <w:r>
-              <w:t xml:space="preserve"> Data ya creado.</w:t>
+              <w:t>Añadir un nuevo Position Data</w:t>
             </w:r>
           </w:p>
         </w:tc>
@@ -4155,7 +4079,25 @@
               <w:cnfStyle w:val="000000000000" w:firstRow="0" w:lastRow="0" w:firstColumn="0" w:lastColumn="0" w:oddVBand="0" w:evenVBand="0" w:oddHBand="0" w:evenHBand="0" w:firstRowFirstColumn="0" w:firstRowLastColumn="0" w:lastRowFirstColumn="0" w:lastRowLastColumn="0"/>
             </w:pPr>
             <w:r>
-              <w:t>Un formulario con campos a rellenar; pruebe cambiando el personal data creado anteriormente: “Title” por “TitleTest”</w:t>
+              <w:t>Un formulario con campos a rellenar; pruebe con: T</w:t>
+            </w:r>
+            <w:r>
+              <w:t xml:space="preserve">itle, Description, </w:t>
+            </w:r>
+            <w:r>
+              <w:t>2018-09-22</w:t>
+            </w:r>
+            <w:r>
+              <w:t xml:space="preserve">, </w:t>
+            </w:r>
+            <w:r>
+              <w:t>2019-06-25</w:t>
+            </w:r>
+            <w:r>
+              <w:t>.</w:t>
+            </w:r>
+            <w:r>
+              <w:t xml:space="preserve"> </w:t>
             </w:r>
           </w:p>
         </w:tc>
@@ -4207,10 +4149,10 @@
                 <w:noProof/>
               </w:rPr>
               <w:drawing>
-                <wp:inline distT="0" distB="0" distL="0" distR="0" wp14:anchorId="4BF0FAF8" wp14:editId="76D8CA8A">
+                <wp:inline distT="0" distB="0" distL="0" distR="0" wp14:anchorId="22ED7D1D" wp14:editId="0BE58ECA">
                   <wp:extent cx="5400040" cy="2664460"/>
                   <wp:effectExtent l="0" t="0" r="0" b="2540"/>
-                  <wp:docPr id="20" name="Imagen 20"/>
+                  <wp:docPr id="18" name="Imagen 18"/>
                   <wp:cNvGraphicFramePr>
                     <a:graphicFrameLocks xmlns:a="http://schemas.openxmlformats.org/drawingml/2006/main" noChangeAspect="1"/>
                   </wp:cNvGraphicFramePr>
@@ -4305,22 +4247,13 @@
         <w:t>Use case &lt;CU</w:t>
       </w:r>
       <w:r>
-        <w:t>1</w:t>
-      </w:r>
-      <w:r>
-        <w:t>3</w:t>
+        <w:t>12</w:t>
       </w:r>
       <w:r>
         <w:t>&gt; &lt;</w:t>
       </w:r>
       <w:r>
-        <w:t xml:space="preserve">Delete </w:t>
-      </w:r>
-      <w:r>
-        <w:t>Position</w:t>
-      </w:r>
-      <w:r>
-        <w:t xml:space="preserve"> Data</w:t>
+        <w:t>Edit Position Data</w:t>
       </w:r>
       <w:r>
         <w:t xml:space="preserve"> &gt;</w:t>
@@ -4337,7 +4270,7 @@
     </w:p>
     <w:p>
       <w:r>
-        <w:t xml:space="preserve">Un rooky puede eliminar sus </w:t>
+        <w:t xml:space="preserve">Un rooky puede editar sus </w:t>
       </w:r>
       <w:r>
         <w:t>Position</w:t>
@@ -4370,7 +4303,7 @@
         <w:t>Position</w:t>
       </w:r>
       <w:r>
-        <w:t xml:space="preserve"> Data”-&gt; “Delete” (Curricula 1).</w:t>
+        <w:t xml:space="preserve"> Data” (Curricula 1).</w:t>
       </w:r>
     </w:p>
     <w:p>
@@ -4428,13 +4361,7 @@
               <w:rPr>
                 <w:rStyle w:val="Textoennegrita"/>
               </w:rPr>
-              <w:t>1</w:t>
-            </w:r>
-            <w:r>
-              <w:rPr>
-                <w:rStyle w:val="Textoennegrita"/>
-              </w:rPr>
-              <w:t>3</w:t>
+              <w:t>12</w:t>
             </w:r>
             <w:r>
               <w:rPr>
@@ -4488,13 +4415,13 @@
               <w:cnfStyle w:val="000000100000" w:firstRow="0" w:lastRow="0" w:firstColumn="0" w:lastColumn="0" w:oddVBand="0" w:evenVBand="0" w:oddHBand="1" w:evenHBand="0" w:firstRowFirstColumn="0" w:firstRowLastColumn="0" w:lastRowFirstColumn="0" w:lastRowLastColumn="0"/>
             </w:pPr>
             <w:r>
-              <w:t xml:space="preserve">Eliminar un </w:t>
-            </w:r>
-            <w:r>
-              <w:t>position</w:t>
-            </w:r>
-            <w:r>
-              <w:t xml:space="preserve"> data de un currículo.</w:t>
+              <w:t xml:space="preserve">Editar un </w:t>
+            </w:r>
+            <w:r>
+              <w:t>Position</w:t>
+            </w:r>
+            <w:r>
+              <w:t xml:space="preserve"> Data ya creado.</w:t>
             </w:r>
           </w:p>
         </w:tc>
@@ -4538,13 +4465,7 @@
               <w:cnfStyle w:val="000000000000" w:firstRow="0" w:lastRow="0" w:firstColumn="0" w:lastColumn="0" w:oddVBand="0" w:evenVBand="0" w:oddHBand="0" w:evenHBand="0" w:firstRowFirstColumn="0" w:firstRowLastColumn="0" w:lastRowFirstColumn="0" w:lastRowLastColumn="0"/>
             </w:pPr>
             <w:r>
-              <w:t xml:space="preserve">Un formulario con campos a rellenar; un botón abajo del formulario, para eliminar dicho </w:t>
-            </w:r>
-            <w:r>
-              <w:t>Position</w:t>
-            </w:r>
-            <w:r>
-              <w:t xml:space="preserve"> Data.</w:t>
+              <w:t>Un formulario con campos a rellenar; pruebe cambiando el personal data creado anteriormente: “Title” por “TitleTest”</w:t>
             </w:r>
           </w:p>
         </w:tc>
@@ -4596,405 +4517,10 @@
                 <w:noProof/>
               </w:rPr>
               <w:drawing>
-                <wp:inline distT="0" distB="0" distL="0" distR="0" wp14:anchorId="1E72ABE3" wp14:editId="3038F2BE">
+                <wp:inline distT="0" distB="0" distL="0" distR="0" wp14:anchorId="4BF0FAF8" wp14:editId="76D8CA8A">
                   <wp:extent cx="5400040" cy="2664460"/>
                   <wp:effectExtent l="0" t="0" r="0" b="2540"/>
-                  <wp:docPr id="21" name="Imagen 21"/>
-                  <wp:cNvGraphicFramePr>
-                    <a:graphicFrameLocks xmlns:a="http://schemas.openxmlformats.org/drawingml/2006/main" noChangeAspect="1"/>
-                  </wp:cNvGraphicFramePr>
-                  <a:graphic xmlns:a="http://schemas.openxmlformats.org/drawingml/2006/main">
-                    <a:graphicData uri="http://schemas.openxmlformats.org/drawingml/2006/picture">
-                      <pic:pic xmlns:pic="http://schemas.openxmlformats.org/drawingml/2006/picture">
-                        <pic:nvPicPr>
-                          <pic:cNvPr id="1" name=""/>
-                          <pic:cNvPicPr/>
-                        </pic:nvPicPr>
-                        <pic:blipFill>
-                          <a:blip r:embed="rId16"/>
-                          <a:stretch>
-                            <a:fillRect/>
-                          </a:stretch>
-                        </pic:blipFill>
-                        <pic:spPr>
-                          <a:xfrm>
-                            <a:off x="0" y="0"/>
-                            <a:ext cx="5400040" cy="2664460"/>
-                          </a:xfrm>
-                          <a:prstGeom prst="rect">
-                            <a:avLst/>
-                          </a:prstGeom>
-                        </pic:spPr>
-                      </pic:pic>
-                    </a:graphicData>
-                  </a:graphic>
-                </wp:inline>
-              </w:drawing>
-            </w:r>
-          </w:p>
-        </w:tc>
-      </w:tr>
-      <w:tr>
-        <w:tc>
-          <w:tcPr>
-            <w:cnfStyle w:val="001000000000" w:firstRow="0" w:lastRow="0" w:firstColumn="1" w:lastColumn="0" w:oddVBand="0" w:evenVBand="0" w:oddHBand="0" w:evenHBand="0" w:firstRowFirstColumn="0" w:firstRowLastColumn="0" w:lastRowFirstColumn="0" w:lastRowLastColumn="0"/>
-            <w:tcW w:w="1526" w:type="dxa"/>
-            <w:tcBorders>
-              <w:top w:val="single" w:sz="4" w:space="0" w:color="FFFFFF" w:themeColor="background1"/>
-              <w:bottom w:val="nil"/>
-            </w:tcBorders>
-            <w:shd w:val="clear" w:color="auto" w:fill="44546A" w:themeFill="text2"/>
-          </w:tcPr>
-          <w:p>
-            <w:pPr>
-              <w:rPr>
-                <w:rStyle w:val="Textoennegrita"/>
-              </w:rPr>
-            </w:pPr>
-            <w:r>
-              <w:rPr>
-                <w:rStyle w:val="Textoennegrita"/>
-              </w:rPr>
-              <w:t>Notes</w:t>
-            </w:r>
-          </w:p>
-        </w:tc>
-        <w:tc>
-          <w:tcPr>
-            <w:tcW w:w="7716" w:type="dxa"/>
-            <w:tcBorders>
-              <w:top w:val="single" w:sz="4" w:space="0" w:color="FFFFFF" w:themeColor="background1"/>
-              <w:bottom w:val="nil"/>
-            </w:tcBorders>
-          </w:tcPr>
-          <w:p>
-            <w:pPr>
-              <w:pStyle w:val="Notes"/>
-              <w:cnfStyle w:val="000000000000" w:firstRow="0" w:lastRow="0" w:firstColumn="0" w:lastColumn="0" w:oddVBand="0" w:evenVBand="0" w:oddHBand="0" w:evenHBand="0" w:firstRowFirstColumn="0" w:firstRowLastColumn="0" w:lastRowFirstColumn="0" w:lastRowLastColumn="0"/>
-            </w:pPr>
-            <w:r>
-              <w:t>Ninguno</w:t>
-            </w:r>
-          </w:p>
-        </w:tc>
-      </w:tr>
-    </w:tbl>
-    <w:p/>
-    <w:p/>
-    <w:p/>
-    <w:p/>
-    <w:p/>
-    <w:p/>
-    <w:p>
-      <w:pPr>
-        <w:pStyle w:val="Ttulo1"/>
-      </w:pPr>
-      <w:r>
-        <w:lastRenderedPageBreak/>
-        <w:t>Use case &lt;CU</w:t>
-      </w:r>
-      <w:r>
-        <w:t>1</w:t>
-      </w:r>
-      <w:r>
-        <w:t>4</w:t>
-      </w:r>
-      <w:r>
-        <w:t>&gt; &lt;</w:t>
-      </w:r>
-      <w:r>
-        <w:t xml:space="preserve">Create </w:t>
-      </w:r>
-      <w:r>
-        <w:t>Miscellaneous</w:t>
-      </w:r>
-      <w:r>
-        <w:t xml:space="preserve"> Data</w:t>
-      </w:r>
-      <w:r>
-        <w:t xml:space="preserve"> &gt;</w:t>
-      </w:r>
-    </w:p>
-    <w:p/>
-    <w:p>
-      <w:pPr>
-        <w:pStyle w:val="Subttulo"/>
-      </w:pPr>
-      <w:r>
-        <w:t>Description</w:t>
-      </w:r>
-    </w:p>
-    <w:p>
-      <w:r>
-        <w:t xml:space="preserve">Un rooky puede añadir nuevos </w:t>
-      </w:r>
-      <w:r>
-        <w:t xml:space="preserve">Miscellaneous </w:t>
-      </w:r>
-      <w:r>
-        <w:t>Data a sus currículos.</w:t>
-      </w:r>
-    </w:p>
-    <w:p>
-      <w:pPr>
-        <w:pStyle w:val="Subttulo"/>
-      </w:pPr>
-      <w:r>
-        <w:t>Access</w:t>
-      </w:r>
-    </w:p>
-    <w:p>
-      <w:r>
-        <w:t>Una vez logeado como rooky1, accedes a “Menú” -&gt; “Curricula”-&gt; “</w:t>
-      </w:r>
-      <w:proofErr w:type="gramStart"/>
-      <w:r>
-        <w:t>Show</w:t>
-      </w:r>
-      <w:proofErr w:type="gramEnd"/>
-      <w:r>
-        <w:t xml:space="preserve"> Curricula”-&gt; “Create </w:t>
-      </w:r>
-      <w:r>
-        <w:t xml:space="preserve">Miscellaneous </w:t>
-      </w:r>
-      <w:r>
-        <w:t>Data” (Curricula 1).</w:t>
-      </w:r>
-    </w:p>
-    <w:p>
-      <w:pPr>
-        <w:pStyle w:val="Subttulo"/>
-      </w:pPr>
-      <w:r>
-        <w:t>Tests</w:t>
-      </w:r>
-    </w:p>
-    <w:tbl>
-      <w:tblPr>
-        <w:tblStyle w:val="Cuadrculavistosa-nfasis1"/>
-        <w:tblW w:w="0" w:type="auto"/>
-        <w:tblLook w:val="04A0" w:firstRow="1" w:lastRow="0" w:firstColumn="1" w:lastColumn="0" w:noHBand="0" w:noVBand="1"/>
-      </w:tblPr>
-      <w:tblGrid>
-        <w:gridCol w:w="1101"/>
-        <w:gridCol w:w="7403"/>
-      </w:tblGrid>
-      <w:tr>
-        <w:trPr>
-          <w:cnfStyle w:val="100000000000" w:firstRow="1" w:lastRow="0" w:firstColumn="0" w:lastColumn="0" w:oddVBand="0" w:evenVBand="0" w:oddHBand="0" w:evenHBand="0" w:firstRowFirstColumn="0" w:firstRowLastColumn="0" w:lastRowFirstColumn="0" w:lastRowLastColumn="0"/>
-        </w:trPr>
-        <w:tc>
-          <w:tcPr>
-            <w:cnfStyle w:val="001000000000" w:firstRow="0" w:lastRow="0" w:firstColumn="1" w:lastColumn="0" w:oddVBand="0" w:evenVBand="0" w:oddHBand="0" w:evenHBand="0" w:firstRowFirstColumn="0" w:firstRowLastColumn="0" w:lastRowFirstColumn="0" w:lastRowLastColumn="0"/>
-            <w:tcW w:w="9242" w:type="dxa"/>
-            <w:gridSpan w:val="2"/>
-            <w:tcBorders>
-              <w:top w:val="nil"/>
-              <w:bottom w:val="single" w:sz="4" w:space="0" w:color="FFFFFF" w:themeColor="background1"/>
-            </w:tcBorders>
-            <w:shd w:val="clear" w:color="auto" w:fill="44546A" w:themeFill="text2"/>
-          </w:tcPr>
-          <w:p>
-            <w:pPr>
-              <w:rPr>
-                <w:rStyle w:val="Textoennegrita"/>
-              </w:rPr>
-            </w:pPr>
-            <w:r>
-              <w:rPr>
-                <w:rStyle w:val="Textoennegrita"/>
-              </w:rPr>
-              <w:t>Test</w:t>
-            </w:r>
-            <w:r>
-              <w:rPr>
-                <w:rStyle w:val="Textoennegrita"/>
-              </w:rPr>
-              <w:t xml:space="preserve"> &lt;#</w:t>
-            </w:r>
-            <w:r>
-              <w:rPr>
-                <w:rStyle w:val="Textoennegrita"/>
-              </w:rPr>
-              <w:t>1</w:t>
-            </w:r>
-            <w:r>
-              <w:rPr>
-                <w:rStyle w:val="Textoennegrita"/>
-              </w:rPr>
-              <w:t>4</w:t>
-            </w:r>
-            <w:r>
-              <w:rPr>
-                <w:rStyle w:val="Textoennegrita"/>
-              </w:rPr>
-              <w:t xml:space="preserve">&gt; </w:t>
-            </w:r>
-          </w:p>
-        </w:tc>
-      </w:tr>
-      <w:tr>
-        <w:trPr>
-          <w:cnfStyle w:val="000000100000" w:firstRow="0" w:lastRow="0" w:firstColumn="0" w:lastColumn="0" w:oddVBand="0" w:evenVBand="0" w:oddHBand="1" w:evenHBand="0" w:firstRowFirstColumn="0" w:firstRowLastColumn="0" w:lastRowFirstColumn="0" w:lastRowLastColumn="0"/>
-        </w:trPr>
-        <w:tc>
-          <w:tcPr>
-            <w:cnfStyle w:val="001000000000" w:firstRow="0" w:lastRow="0" w:firstColumn="1" w:lastColumn="0" w:oddVBand="0" w:evenVBand="0" w:oddHBand="0" w:evenHBand="0" w:firstRowFirstColumn="0" w:firstRowLastColumn="0" w:lastRowFirstColumn="0" w:lastRowLastColumn="0"/>
-            <w:tcW w:w="1526" w:type="dxa"/>
-            <w:tcBorders>
-              <w:top w:val="single" w:sz="4" w:space="0" w:color="FFFFFF" w:themeColor="background1"/>
-              <w:bottom w:val="single" w:sz="4" w:space="0" w:color="FFFFFF" w:themeColor="background1"/>
-            </w:tcBorders>
-            <w:shd w:val="clear" w:color="auto" w:fill="44546A" w:themeFill="text2"/>
-          </w:tcPr>
-          <w:p>
-            <w:pPr>
-              <w:rPr>
-                <w:rStyle w:val="Textoennegrita"/>
-              </w:rPr>
-            </w:pPr>
-            <w:r>
-              <w:rPr>
-                <w:rStyle w:val="Textoennegrita"/>
-              </w:rPr>
-              <w:t>Description</w:t>
-            </w:r>
-          </w:p>
-        </w:tc>
-        <w:tc>
-          <w:tcPr>
-            <w:tcW w:w="7716" w:type="dxa"/>
-            <w:tcBorders>
-              <w:top w:val="single" w:sz="4" w:space="0" w:color="FFFFFF" w:themeColor="background1"/>
-              <w:bottom w:val="single" w:sz="4" w:space="0" w:color="FFFFFF" w:themeColor="background1"/>
-            </w:tcBorders>
-            <w:shd w:val="clear" w:color="auto" w:fill="D9E2F3" w:themeFill="accent1" w:themeFillTint="33"/>
-          </w:tcPr>
-          <w:p>
-            <w:pPr>
-              <w:pStyle w:val="Notes"/>
-              <w:cnfStyle w:val="000000100000" w:firstRow="0" w:lastRow="0" w:firstColumn="0" w:lastColumn="0" w:oddVBand="0" w:evenVBand="0" w:oddHBand="1" w:evenHBand="0" w:firstRowFirstColumn="0" w:firstRowLastColumn="0" w:lastRowFirstColumn="0" w:lastRowLastColumn="0"/>
-            </w:pPr>
-            <w:r>
-              <w:t xml:space="preserve">Añadir un nuevo </w:t>
-            </w:r>
-            <w:r>
-              <w:t xml:space="preserve">Miscellaneous </w:t>
-            </w:r>
-            <w:r>
-              <w:t>Data</w:t>
-            </w:r>
-          </w:p>
-        </w:tc>
-      </w:tr>
-      <w:tr>
-        <w:tc>
-          <w:tcPr>
-            <w:cnfStyle w:val="001000000000" w:firstRow="0" w:lastRow="0" w:firstColumn="1" w:lastColumn="0" w:oddVBand="0" w:evenVBand="0" w:oddHBand="0" w:evenHBand="0" w:firstRowFirstColumn="0" w:firstRowLastColumn="0" w:lastRowFirstColumn="0" w:lastRowLastColumn="0"/>
-            <w:tcW w:w="1526" w:type="dxa"/>
-            <w:tcBorders>
-              <w:top w:val="single" w:sz="4" w:space="0" w:color="FFFFFF" w:themeColor="background1"/>
-              <w:bottom w:val="single" w:sz="4" w:space="0" w:color="FFFFFF" w:themeColor="background1"/>
-            </w:tcBorders>
-            <w:shd w:val="clear" w:color="auto" w:fill="44546A" w:themeFill="text2"/>
-          </w:tcPr>
-          <w:p>
-            <w:pPr>
-              <w:rPr>
-                <w:rStyle w:val="Textoennegrita"/>
-              </w:rPr>
-            </w:pPr>
-            <w:r>
-              <w:rPr>
-                <w:rStyle w:val="Textoennegrita"/>
-              </w:rPr>
-              <w:t>Expected</w:t>
-            </w:r>
-          </w:p>
-        </w:tc>
-        <w:tc>
-          <w:tcPr>
-            <w:tcW w:w="7716" w:type="dxa"/>
-            <w:tcBorders>
-              <w:top w:val="single" w:sz="4" w:space="0" w:color="FFFFFF" w:themeColor="background1"/>
-              <w:bottom w:val="single" w:sz="4" w:space="0" w:color="FFFFFF" w:themeColor="background1"/>
-            </w:tcBorders>
-          </w:tcPr>
-          <w:p>
-            <w:pPr>
-              <w:pStyle w:val="Notes"/>
-              <w:cnfStyle w:val="000000000000" w:firstRow="0" w:lastRow="0" w:firstColumn="0" w:lastColumn="0" w:oddVBand="0" w:evenVBand="0" w:oddHBand="0" w:evenHBand="0" w:firstRowFirstColumn="0" w:firstRowLastColumn="0" w:lastRowFirstColumn="0" w:lastRowLastColumn="0"/>
-            </w:pPr>
-            <w:r>
-              <w:t xml:space="preserve">Un formulario con campos a rellenar; pruebe con:  </w:t>
-            </w:r>
-            <w:r>
-              <w:t>Comments Test,</w:t>
-            </w:r>
-          </w:p>
-          <w:p>
-            <w:pPr>
-              <w:pStyle w:val="Notes"/>
-              <w:cnfStyle w:val="000000000000" w:firstRow="0" w:lastRow="0" w:firstColumn="0" w:lastColumn="0" w:oddVBand="0" w:evenVBand="0" w:oddHBand="0" w:evenHBand="0" w:firstRowFirstColumn="0" w:firstRowLastColumn="0" w:lastRowFirstColumn="0" w:lastRowLastColumn="0"/>
-            </w:pPr>
-            <w:r>
-              <w:t>http://www.test.com</w:t>
-            </w:r>
-          </w:p>
-        </w:tc>
-      </w:tr>
-      <w:tr>
-        <w:trPr>
-          <w:cnfStyle w:val="000000100000" w:firstRow="0" w:lastRow="0" w:firstColumn="0" w:lastColumn="0" w:oddVBand="0" w:evenVBand="0" w:oddHBand="1" w:evenHBand="0" w:firstRowFirstColumn="0" w:firstRowLastColumn="0" w:lastRowFirstColumn="0" w:lastRowLastColumn="0"/>
-        </w:trPr>
-        <w:tc>
-          <w:tcPr>
-            <w:cnfStyle w:val="001000000000" w:firstRow="0" w:lastRow="0" w:firstColumn="1" w:lastColumn="0" w:oddVBand="0" w:evenVBand="0" w:oddHBand="0" w:evenHBand="0" w:firstRowFirstColumn="0" w:firstRowLastColumn="0" w:lastRowFirstColumn="0" w:lastRowLastColumn="0"/>
-            <w:tcW w:w="1526" w:type="dxa"/>
-            <w:tcBorders>
-              <w:top w:val="single" w:sz="4" w:space="0" w:color="FFFFFF" w:themeColor="background1"/>
-              <w:bottom w:val="single" w:sz="4" w:space="0" w:color="FFFFFF" w:themeColor="background1"/>
-            </w:tcBorders>
-            <w:shd w:val="clear" w:color="auto" w:fill="44546A" w:themeFill="text2"/>
-          </w:tcPr>
-          <w:p>
-            <w:pPr>
-              <w:rPr>
-                <w:rStyle w:val="Textoennegrita"/>
-              </w:rPr>
-            </w:pPr>
-            <w:r>
-              <w:rPr>
-                <w:rStyle w:val="Textoennegrita"/>
-              </w:rPr>
-              <w:t>Outcome</w:t>
-            </w:r>
-          </w:p>
-        </w:tc>
-        <w:tc>
-          <w:tcPr>
-            <w:tcW w:w="7716" w:type="dxa"/>
-            <w:tcBorders>
-              <w:top w:val="single" w:sz="4" w:space="0" w:color="FFFFFF" w:themeColor="background1"/>
-              <w:bottom w:val="single" w:sz="4" w:space="0" w:color="FFFFFF" w:themeColor="background1"/>
-            </w:tcBorders>
-            <w:shd w:val="clear" w:color="auto" w:fill="D9E2F3" w:themeFill="accent1" w:themeFillTint="33"/>
-          </w:tcPr>
-          <w:p>
-            <w:pPr>
-              <w:pStyle w:val="Notes"/>
-              <w:cnfStyle w:val="000000100000" w:firstRow="0" w:lastRow="0" w:firstColumn="0" w:lastColumn="0" w:oddVBand="0" w:evenVBand="0" w:oddHBand="1" w:evenHBand="0" w:firstRowFirstColumn="0" w:firstRowLastColumn="0" w:lastRowFirstColumn="0" w:lastRowLastColumn="0"/>
-            </w:pPr>
-            <w:r>
-              <w:rPr>
-                <w:noProof/>
-              </w:rPr>
-              <w:drawing>
-                <wp:inline distT="0" distB="0" distL="0" distR="0" wp14:anchorId="41854978" wp14:editId="3160685F">
-                  <wp:extent cx="5400040" cy="2664460"/>
-                  <wp:effectExtent l="0" t="0" r="0" b="2540"/>
-                  <wp:docPr id="23" name="Imagen 23"/>
+                  <wp:docPr id="20" name="Imagen 20"/>
                   <wp:cNvGraphicFramePr>
                     <a:graphicFrameLocks xmlns:a="http://schemas.openxmlformats.org/drawingml/2006/main" noChangeAspect="1"/>
                   </wp:cNvGraphicFramePr>
@@ -5079,6 +4605,7 @@
     <w:p/>
     <w:p/>
     <w:p/>
+    <w:p/>
     <w:p>
       <w:pPr>
         <w:pStyle w:val="Ttulo1"/>
@@ -5091,16 +4618,16 @@
         <w:t>1</w:t>
       </w:r>
       <w:r>
-        <w:t>5</w:t>
+        <w:t>3</w:t>
       </w:r>
       <w:r>
         <w:t>&gt; &lt;</w:t>
       </w:r>
       <w:r>
-        <w:t xml:space="preserve">Edit </w:t>
-      </w:r>
-      <w:r>
-        <w:t>Miscellaneous</w:t>
+        <w:t xml:space="preserve">Delete </w:t>
+      </w:r>
+      <w:r>
+        <w:t>Position</w:t>
       </w:r>
       <w:r>
         <w:t xml:space="preserve"> Data</w:t>
@@ -5120,13 +4647,13 @@
     </w:p>
     <w:p>
       <w:r>
-        <w:t xml:space="preserve">Un rooky puede editar sus </w:t>
-      </w:r>
-      <w:r>
-        <w:t xml:space="preserve">Miscellaneous </w:t>
-      </w:r>
-      <w:r>
-        <w:t>Data ya creados.</w:t>
+        <w:t xml:space="preserve">Un rooky puede eliminar sus </w:t>
+      </w:r>
+      <w:r>
+        <w:t>Position</w:t>
+      </w:r>
+      <w:r>
+        <w:t xml:space="preserve"> Data ya creados.</w:t>
       </w:r>
     </w:p>
     <w:p>
@@ -5150,10 +4677,10 @@
         <w:t xml:space="preserve"> Curricula”-&gt; “Edit </w:t>
       </w:r>
       <w:r>
-        <w:t xml:space="preserve">Miscellaneous </w:t>
-      </w:r>
-      <w:r>
-        <w:t>Data” (Curricula 1).</w:t>
+        <w:t>Position</w:t>
+      </w:r>
+      <w:r>
+        <w:t xml:space="preserve"> Data”-&gt; “Delete” (Curricula 1).</w:t>
       </w:r>
     </w:p>
     <w:p>
@@ -5217,7 +4744,7 @@
               <w:rPr>
                 <w:rStyle w:val="Textoennegrita"/>
               </w:rPr>
-              <w:t>5</w:t>
+              <w:t>3</w:t>
             </w:r>
             <w:r>
               <w:rPr>
@@ -5271,13 +4798,13 @@
               <w:cnfStyle w:val="000000100000" w:firstRow="0" w:lastRow="0" w:firstColumn="0" w:lastColumn="0" w:oddVBand="0" w:evenVBand="0" w:oddHBand="1" w:evenHBand="0" w:firstRowFirstColumn="0" w:firstRowLastColumn="0" w:lastRowFirstColumn="0" w:lastRowLastColumn="0"/>
             </w:pPr>
             <w:r>
-              <w:t xml:space="preserve">Editar un </w:t>
-            </w:r>
-            <w:r>
-              <w:t xml:space="preserve">Miscellaneous </w:t>
-            </w:r>
-            <w:r>
-              <w:t>Data ya creado.</w:t>
+              <w:t xml:space="preserve">Eliminar un </w:t>
+            </w:r>
+            <w:r>
+              <w:t>position</w:t>
+            </w:r>
+            <w:r>
+              <w:t xml:space="preserve"> data de un currículo.</w:t>
             </w:r>
           </w:p>
         </w:tc>
@@ -5321,19 +4848,13 @@
               <w:cnfStyle w:val="000000000000" w:firstRow="0" w:lastRow="0" w:firstColumn="0" w:lastColumn="0" w:oddVBand="0" w:evenVBand="0" w:oddHBand="0" w:evenHBand="0" w:firstRowFirstColumn="0" w:firstRowLastColumn="0" w:lastRowFirstColumn="0" w:lastRowLastColumn="0"/>
             </w:pPr>
             <w:r>
-              <w:t>Un formulario con campos a rellenar; pruebe cambiando el personal data creado anteriormente: “</w:t>
-            </w:r>
-            <w:r>
-              <w:t>Comments Test</w:t>
-            </w:r>
-            <w:r>
-              <w:t>” por “</w:t>
-            </w:r>
-            <w:r>
-              <w:t>This Comment</w:t>
-            </w:r>
-            <w:r>
-              <w:t>”</w:t>
+              <w:t xml:space="preserve">Un formulario con campos a rellenar; un botón abajo del formulario, para eliminar dicho </w:t>
+            </w:r>
+            <w:r>
+              <w:t>Position</w:t>
+            </w:r>
+            <w:r>
+              <w:t xml:space="preserve"> Data.</w:t>
             </w:r>
           </w:p>
         </w:tc>
@@ -5385,10 +4906,405 @@
                 <w:noProof/>
               </w:rPr>
               <w:drawing>
-                <wp:inline distT="0" distB="0" distL="0" distR="0" wp14:anchorId="595510CC" wp14:editId="2F7256ED">
+                <wp:inline distT="0" distB="0" distL="0" distR="0" wp14:anchorId="1E72ABE3" wp14:editId="3038F2BE">
                   <wp:extent cx="5400040" cy="2664460"/>
                   <wp:effectExtent l="0" t="0" r="0" b="2540"/>
-                  <wp:docPr id="25" name="Imagen 25"/>
+                  <wp:docPr id="21" name="Imagen 21"/>
+                  <wp:cNvGraphicFramePr>
+                    <a:graphicFrameLocks xmlns:a="http://schemas.openxmlformats.org/drawingml/2006/main" noChangeAspect="1"/>
+                  </wp:cNvGraphicFramePr>
+                  <a:graphic xmlns:a="http://schemas.openxmlformats.org/drawingml/2006/main">
+                    <a:graphicData uri="http://schemas.openxmlformats.org/drawingml/2006/picture">
+                      <pic:pic xmlns:pic="http://schemas.openxmlformats.org/drawingml/2006/picture">
+                        <pic:nvPicPr>
+                          <pic:cNvPr id="1" name=""/>
+                          <pic:cNvPicPr/>
+                        </pic:nvPicPr>
+                        <pic:blipFill>
+                          <a:blip r:embed="rId17"/>
+                          <a:stretch>
+                            <a:fillRect/>
+                          </a:stretch>
+                        </pic:blipFill>
+                        <pic:spPr>
+                          <a:xfrm>
+                            <a:off x="0" y="0"/>
+                            <a:ext cx="5400040" cy="2664460"/>
+                          </a:xfrm>
+                          <a:prstGeom prst="rect">
+                            <a:avLst/>
+                          </a:prstGeom>
+                        </pic:spPr>
+                      </pic:pic>
+                    </a:graphicData>
+                  </a:graphic>
+                </wp:inline>
+              </w:drawing>
+            </w:r>
+          </w:p>
+        </w:tc>
+      </w:tr>
+      <w:tr>
+        <w:tc>
+          <w:tcPr>
+            <w:cnfStyle w:val="001000000000" w:firstRow="0" w:lastRow="0" w:firstColumn="1" w:lastColumn="0" w:oddVBand="0" w:evenVBand="0" w:oddHBand="0" w:evenHBand="0" w:firstRowFirstColumn="0" w:firstRowLastColumn="0" w:lastRowFirstColumn="0" w:lastRowLastColumn="0"/>
+            <w:tcW w:w="1526" w:type="dxa"/>
+            <w:tcBorders>
+              <w:top w:val="single" w:sz="4" w:space="0" w:color="FFFFFF" w:themeColor="background1"/>
+              <w:bottom w:val="nil"/>
+            </w:tcBorders>
+            <w:shd w:val="clear" w:color="auto" w:fill="44546A" w:themeFill="text2"/>
+          </w:tcPr>
+          <w:p>
+            <w:pPr>
+              <w:rPr>
+                <w:rStyle w:val="Textoennegrita"/>
+              </w:rPr>
+            </w:pPr>
+            <w:r>
+              <w:rPr>
+                <w:rStyle w:val="Textoennegrita"/>
+              </w:rPr>
+              <w:t>Notes</w:t>
+            </w:r>
+          </w:p>
+        </w:tc>
+        <w:tc>
+          <w:tcPr>
+            <w:tcW w:w="7716" w:type="dxa"/>
+            <w:tcBorders>
+              <w:top w:val="single" w:sz="4" w:space="0" w:color="FFFFFF" w:themeColor="background1"/>
+              <w:bottom w:val="nil"/>
+            </w:tcBorders>
+          </w:tcPr>
+          <w:p>
+            <w:pPr>
+              <w:pStyle w:val="Notes"/>
+              <w:cnfStyle w:val="000000000000" w:firstRow="0" w:lastRow="0" w:firstColumn="0" w:lastColumn="0" w:oddVBand="0" w:evenVBand="0" w:oddHBand="0" w:evenHBand="0" w:firstRowFirstColumn="0" w:firstRowLastColumn="0" w:lastRowFirstColumn="0" w:lastRowLastColumn="0"/>
+            </w:pPr>
+            <w:r>
+              <w:t>Ninguno</w:t>
+            </w:r>
+          </w:p>
+        </w:tc>
+      </w:tr>
+    </w:tbl>
+    <w:p/>
+    <w:p/>
+    <w:p/>
+    <w:p/>
+    <w:p/>
+    <w:p/>
+    <w:p>
+      <w:pPr>
+        <w:pStyle w:val="Ttulo1"/>
+      </w:pPr>
+      <w:r>
+        <w:lastRenderedPageBreak/>
+        <w:t>Use case &lt;CU</w:t>
+      </w:r>
+      <w:r>
+        <w:t>1</w:t>
+      </w:r>
+      <w:r>
+        <w:t>4</w:t>
+      </w:r>
+      <w:r>
+        <w:t>&gt; &lt;</w:t>
+      </w:r>
+      <w:r>
+        <w:t xml:space="preserve">Create </w:t>
+      </w:r>
+      <w:r>
+        <w:t>Miscellaneous</w:t>
+      </w:r>
+      <w:r>
+        <w:t xml:space="preserve"> Data</w:t>
+      </w:r>
+      <w:r>
+        <w:t xml:space="preserve"> &gt;</w:t>
+      </w:r>
+    </w:p>
+    <w:p/>
+    <w:p>
+      <w:pPr>
+        <w:pStyle w:val="Subttulo"/>
+      </w:pPr>
+      <w:r>
+        <w:t>Description</w:t>
+      </w:r>
+    </w:p>
+    <w:p>
+      <w:r>
+        <w:t xml:space="preserve">Un rooky puede añadir nuevos </w:t>
+      </w:r>
+      <w:r>
+        <w:t xml:space="preserve">Miscellaneous </w:t>
+      </w:r>
+      <w:r>
+        <w:t>Data a sus currículos.</w:t>
+      </w:r>
+    </w:p>
+    <w:p>
+      <w:pPr>
+        <w:pStyle w:val="Subttulo"/>
+      </w:pPr>
+      <w:r>
+        <w:t>Access</w:t>
+      </w:r>
+    </w:p>
+    <w:p>
+      <w:r>
+        <w:t>Una vez logeado como rooky1, accedes a “Menú” -&gt; “Curricula”-&gt; “</w:t>
+      </w:r>
+      <w:proofErr w:type="gramStart"/>
+      <w:r>
+        <w:t>Show</w:t>
+      </w:r>
+      <w:proofErr w:type="gramEnd"/>
+      <w:r>
+        <w:t xml:space="preserve"> Curricula”-&gt; “Create </w:t>
+      </w:r>
+      <w:r>
+        <w:t xml:space="preserve">Miscellaneous </w:t>
+      </w:r>
+      <w:r>
+        <w:t>Data” (Curricula 1).</w:t>
+      </w:r>
+    </w:p>
+    <w:p>
+      <w:pPr>
+        <w:pStyle w:val="Subttulo"/>
+      </w:pPr>
+      <w:r>
+        <w:t>Tests</w:t>
+      </w:r>
+    </w:p>
+    <w:tbl>
+      <w:tblPr>
+        <w:tblStyle w:val="Cuadrculavistosa-nfasis1"/>
+        <w:tblW w:w="0" w:type="auto"/>
+        <w:tblLook w:val="04A0" w:firstRow="1" w:lastRow="0" w:firstColumn="1" w:lastColumn="0" w:noHBand="0" w:noVBand="1"/>
+      </w:tblPr>
+      <w:tblGrid>
+        <w:gridCol w:w="1101"/>
+        <w:gridCol w:w="7403"/>
+      </w:tblGrid>
+      <w:tr>
+        <w:trPr>
+          <w:cnfStyle w:val="100000000000" w:firstRow="1" w:lastRow="0" w:firstColumn="0" w:lastColumn="0" w:oddVBand="0" w:evenVBand="0" w:oddHBand="0" w:evenHBand="0" w:firstRowFirstColumn="0" w:firstRowLastColumn="0" w:lastRowFirstColumn="0" w:lastRowLastColumn="0"/>
+        </w:trPr>
+        <w:tc>
+          <w:tcPr>
+            <w:cnfStyle w:val="001000000000" w:firstRow="0" w:lastRow="0" w:firstColumn="1" w:lastColumn="0" w:oddVBand="0" w:evenVBand="0" w:oddHBand="0" w:evenHBand="0" w:firstRowFirstColumn="0" w:firstRowLastColumn="0" w:lastRowFirstColumn="0" w:lastRowLastColumn="0"/>
+            <w:tcW w:w="9242" w:type="dxa"/>
+            <w:gridSpan w:val="2"/>
+            <w:tcBorders>
+              <w:top w:val="nil"/>
+              <w:bottom w:val="single" w:sz="4" w:space="0" w:color="FFFFFF" w:themeColor="background1"/>
+            </w:tcBorders>
+            <w:shd w:val="clear" w:color="auto" w:fill="44546A" w:themeFill="text2"/>
+          </w:tcPr>
+          <w:p>
+            <w:pPr>
+              <w:rPr>
+                <w:rStyle w:val="Textoennegrita"/>
+              </w:rPr>
+            </w:pPr>
+            <w:r>
+              <w:rPr>
+                <w:rStyle w:val="Textoennegrita"/>
+              </w:rPr>
+              <w:t>Test</w:t>
+            </w:r>
+            <w:r>
+              <w:rPr>
+                <w:rStyle w:val="Textoennegrita"/>
+              </w:rPr>
+              <w:t xml:space="preserve"> &lt;#</w:t>
+            </w:r>
+            <w:r>
+              <w:rPr>
+                <w:rStyle w:val="Textoennegrita"/>
+              </w:rPr>
+              <w:t>1</w:t>
+            </w:r>
+            <w:r>
+              <w:rPr>
+                <w:rStyle w:val="Textoennegrita"/>
+              </w:rPr>
+              <w:t>4</w:t>
+            </w:r>
+            <w:r>
+              <w:rPr>
+                <w:rStyle w:val="Textoennegrita"/>
+              </w:rPr>
+              <w:t xml:space="preserve">&gt; </w:t>
+            </w:r>
+          </w:p>
+        </w:tc>
+      </w:tr>
+      <w:tr>
+        <w:trPr>
+          <w:cnfStyle w:val="000000100000" w:firstRow="0" w:lastRow="0" w:firstColumn="0" w:lastColumn="0" w:oddVBand="0" w:evenVBand="0" w:oddHBand="1" w:evenHBand="0" w:firstRowFirstColumn="0" w:firstRowLastColumn="0" w:lastRowFirstColumn="0" w:lastRowLastColumn="0"/>
+        </w:trPr>
+        <w:tc>
+          <w:tcPr>
+            <w:cnfStyle w:val="001000000000" w:firstRow="0" w:lastRow="0" w:firstColumn="1" w:lastColumn="0" w:oddVBand="0" w:evenVBand="0" w:oddHBand="0" w:evenHBand="0" w:firstRowFirstColumn="0" w:firstRowLastColumn="0" w:lastRowFirstColumn="0" w:lastRowLastColumn="0"/>
+            <w:tcW w:w="1526" w:type="dxa"/>
+            <w:tcBorders>
+              <w:top w:val="single" w:sz="4" w:space="0" w:color="FFFFFF" w:themeColor="background1"/>
+              <w:bottom w:val="single" w:sz="4" w:space="0" w:color="FFFFFF" w:themeColor="background1"/>
+            </w:tcBorders>
+            <w:shd w:val="clear" w:color="auto" w:fill="44546A" w:themeFill="text2"/>
+          </w:tcPr>
+          <w:p>
+            <w:pPr>
+              <w:rPr>
+                <w:rStyle w:val="Textoennegrita"/>
+              </w:rPr>
+            </w:pPr>
+            <w:r>
+              <w:rPr>
+                <w:rStyle w:val="Textoennegrita"/>
+              </w:rPr>
+              <w:t>Description</w:t>
+            </w:r>
+          </w:p>
+        </w:tc>
+        <w:tc>
+          <w:tcPr>
+            <w:tcW w:w="7716" w:type="dxa"/>
+            <w:tcBorders>
+              <w:top w:val="single" w:sz="4" w:space="0" w:color="FFFFFF" w:themeColor="background1"/>
+              <w:bottom w:val="single" w:sz="4" w:space="0" w:color="FFFFFF" w:themeColor="background1"/>
+            </w:tcBorders>
+            <w:shd w:val="clear" w:color="auto" w:fill="D9E2F3" w:themeFill="accent1" w:themeFillTint="33"/>
+          </w:tcPr>
+          <w:p>
+            <w:pPr>
+              <w:pStyle w:val="Notes"/>
+              <w:cnfStyle w:val="000000100000" w:firstRow="0" w:lastRow="0" w:firstColumn="0" w:lastColumn="0" w:oddVBand="0" w:evenVBand="0" w:oddHBand="1" w:evenHBand="0" w:firstRowFirstColumn="0" w:firstRowLastColumn="0" w:lastRowFirstColumn="0" w:lastRowLastColumn="0"/>
+            </w:pPr>
+            <w:r>
+              <w:t xml:space="preserve">Añadir un nuevo </w:t>
+            </w:r>
+            <w:r>
+              <w:t xml:space="preserve">Miscellaneous </w:t>
+            </w:r>
+            <w:r>
+              <w:t>Data</w:t>
+            </w:r>
+          </w:p>
+        </w:tc>
+      </w:tr>
+      <w:tr>
+        <w:tc>
+          <w:tcPr>
+            <w:cnfStyle w:val="001000000000" w:firstRow="0" w:lastRow="0" w:firstColumn="1" w:lastColumn="0" w:oddVBand="0" w:evenVBand="0" w:oddHBand="0" w:evenHBand="0" w:firstRowFirstColumn="0" w:firstRowLastColumn="0" w:lastRowFirstColumn="0" w:lastRowLastColumn="0"/>
+            <w:tcW w:w="1526" w:type="dxa"/>
+            <w:tcBorders>
+              <w:top w:val="single" w:sz="4" w:space="0" w:color="FFFFFF" w:themeColor="background1"/>
+              <w:bottom w:val="single" w:sz="4" w:space="0" w:color="FFFFFF" w:themeColor="background1"/>
+            </w:tcBorders>
+            <w:shd w:val="clear" w:color="auto" w:fill="44546A" w:themeFill="text2"/>
+          </w:tcPr>
+          <w:p>
+            <w:pPr>
+              <w:rPr>
+                <w:rStyle w:val="Textoennegrita"/>
+              </w:rPr>
+            </w:pPr>
+            <w:r>
+              <w:rPr>
+                <w:rStyle w:val="Textoennegrita"/>
+              </w:rPr>
+              <w:t>Expected</w:t>
+            </w:r>
+          </w:p>
+        </w:tc>
+        <w:tc>
+          <w:tcPr>
+            <w:tcW w:w="7716" w:type="dxa"/>
+            <w:tcBorders>
+              <w:top w:val="single" w:sz="4" w:space="0" w:color="FFFFFF" w:themeColor="background1"/>
+              <w:bottom w:val="single" w:sz="4" w:space="0" w:color="FFFFFF" w:themeColor="background1"/>
+            </w:tcBorders>
+          </w:tcPr>
+          <w:p>
+            <w:pPr>
+              <w:pStyle w:val="Notes"/>
+              <w:cnfStyle w:val="000000000000" w:firstRow="0" w:lastRow="0" w:firstColumn="0" w:lastColumn="0" w:oddVBand="0" w:evenVBand="0" w:oddHBand="0" w:evenHBand="0" w:firstRowFirstColumn="0" w:firstRowLastColumn="0" w:lastRowFirstColumn="0" w:lastRowLastColumn="0"/>
+            </w:pPr>
+            <w:r>
+              <w:t xml:space="preserve">Un formulario con campos a rellenar; pruebe con:  </w:t>
+            </w:r>
+            <w:r>
+              <w:t>Comments Test,</w:t>
+            </w:r>
+          </w:p>
+          <w:p>
+            <w:pPr>
+              <w:pStyle w:val="Notes"/>
+              <w:cnfStyle w:val="000000000000" w:firstRow="0" w:lastRow="0" w:firstColumn="0" w:lastColumn="0" w:oddVBand="0" w:evenVBand="0" w:oddHBand="0" w:evenHBand="0" w:firstRowFirstColumn="0" w:firstRowLastColumn="0" w:lastRowFirstColumn="0" w:lastRowLastColumn="0"/>
+            </w:pPr>
+            <w:r>
+              <w:t>http://www.test.com</w:t>
+            </w:r>
+          </w:p>
+        </w:tc>
+      </w:tr>
+      <w:tr>
+        <w:trPr>
+          <w:cnfStyle w:val="000000100000" w:firstRow="0" w:lastRow="0" w:firstColumn="0" w:lastColumn="0" w:oddVBand="0" w:evenVBand="0" w:oddHBand="1" w:evenHBand="0" w:firstRowFirstColumn="0" w:firstRowLastColumn="0" w:lastRowFirstColumn="0" w:lastRowLastColumn="0"/>
+        </w:trPr>
+        <w:tc>
+          <w:tcPr>
+            <w:cnfStyle w:val="001000000000" w:firstRow="0" w:lastRow="0" w:firstColumn="1" w:lastColumn="0" w:oddVBand="0" w:evenVBand="0" w:oddHBand="0" w:evenHBand="0" w:firstRowFirstColumn="0" w:firstRowLastColumn="0" w:lastRowFirstColumn="0" w:lastRowLastColumn="0"/>
+            <w:tcW w:w="1526" w:type="dxa"/>
+            <w:tcBorders>
+              <w:top w:val="single" w:sz="4" w:space="0" w:color="FFFFFF" w:themeColor="background1"/>
+              <w:bottom w:val="single" w:sz="4" w:space="0" w:color="FFFFFF" w:themeColor="background1"/>
+            </w:tcBorders>
+            <w:shd w:val="clear" w:color="auto" w:fill="44546A" w:themeFill="text2"/>
+          </w:tcPr>
+          <w:p>
+            <w:pPr>
+              <w:rPr>
+                <w:rStyle w:val="Textoennegrita"/>
+              </w:rPr>
+            </w:pPr>
+            <w:r>
+              <w:rPr>
+                <w:rStyle w:val="Textoennegrita"/>
+              </w:rPr>
+              <w:t>Outcome</w:t>
+            </w:r>
+          </w:p>
+        </w:tc>
+        <w:tc>
+          <w:tcPr>
+            <w:tcW w:w="7716" w:type="dxa"/>
+            <w:tcBorders>
+              <w:top w:val="single" w:sz="4" w:space="0" w:color="FFFFFF" w:themeColor="background1"/>
+              <w:bottom w:val="single" w:sz="4" w:space="0" w:color="FFFFFF" w:themeColor="background1"/>
+            </w:tcBorders>
+            <w:shd w:val="clear" w:color="auto" w:fill="D9E2F3" w:themeFill="accent1" w:themeFillTint="33"/>
+          </w:tcPr>
+          <w:p>
+            <w:pPr>
+              <w:pStyle w:val="Notes"/>
+              <w:cnfStyle w:val="000000100000" w:firstRow="0" w:lastRow="0" w:firstColumn="0" w:lastColumn="0" w:oddVBand="0" w:evenVBand="0" w:oddHBand="1" w:evenHBand="0" w:firstRowFirstColumn="0" w:firstRowLastColumn="0" w:lastRowFirstColumn="0" w:lastRowLastColumn="0"/>
+            </w:pPr>
+            <w:r>
+              <w:rPr>
+                <w:noProof/>
+              </w:rPr>
+              <w:drawing>
+                <wp:inline distT="0" distB="0" distL="0" distR="0" wp14:anchorId="41854978" wp14:editId="3160685F">
+                  <wp:extent cx="5400040" cy="2664460"/>
+                  <wp:effectExtent l="0" t="0" r="0" b="2540"/>
+                  <wp:docPr id="23" name="Imagen 23"/>
                   <wp:cNvGraphicFramePr>
                     <a:graphicFrameLocks xmlns:a="http://schemas.openxmlformats.org/drawingml/2006/main" noChangeAspect="1"/>
                   </wp:cNvGraphicFramePr>
@@ -5473,7 +5389,6 @@
     <w:p/>
     <w:p/>
     <w:p/>
-    <w:p/>
     <w:p>
       <w:pPr>
         <w:pStyle w:val="Ttulo1"/>
@@ -5486,13 +5401,13 @@
         <w:t>1</w:t>
       </w:r>
       <w:r>
-        <w:t>6</w:t>
+        <w:t>5</w:t>
       </w:r>
       <w:r>
         <w:t>&gt; &lt;</w:t>
       </w:r>
       <w:r>
-        <w:t xml:space="preserve">Delete </w:t>
+        <w:t xml:space="preserve">Edit </w:t>
       </w:r>
       <w:r>
         <w:t>Miscellaneous</w:t>
@@ -5515,7 +5430,7 @@
     </w:p>
     <w:p>
       <w:r>
-        <w:t xml:space="preserve">Un rooky puede eliminar sus </w:t>
+        <w:t xml:space="preserve">Un rooky puede editar sus </w:t>
       </w:r>
       <w:r>
         <w:t xml:space="preserve">Miscellaneous </w:t>
@@ -5548,7 +5463,7 @@
         <w:t xml:space="preserve">Miscellaneous </w:t>
       </w:r>
       <w:r>
-        <w:t>Data”-&gt; “Delete” (Curricula 1).</w:t>
+        <w:t>Data” (Curricula 1).</w:t>
       </w:r>
     </w:p>
     <w:p>
@@ -5612,7 +5527,7 @@
               <w:rPr>
                 <w:rStyle w:val="Textoennegrita"/>
               </w:rPr>
-              <w:t>6</w:t>
+              <w:t>5</w:t>
             </w:r>
             <w:r>
               <w:rPr>
@@ -5666,13 +5581,13 @@
               <w:cnfStyle w:val="000000100000" w:firstRow="0" w:lastRow="0" w:firstColumn="0" w:lastColumn="0" w:oddVBand="0" w:evenVBand="0" w:oddHBand="1" w:evenHBand="0" w:firstRowFirstColumn="0" w:firstRowLastColumn="0" w:lastRowFirstColumn="0" w:lastRowLastColumn="0"/>
             </w:pPr>
             <w:r>
-              <w:t xml:space="preserve">Eliminar un </w:t>
-            </w:r>
-            <w:r>
-              <w:t xml:space="preserve">miscellaneous </w:t>
-            </w:r>
-            <w:r>
-              <w:t>data de un currículo.</w:t>
+              <w:t xml:space="preserve">Editar un </w:t>
+            </w:r>
+            <w:r>
+              <w:t xml:space="preserve">Miscellaneous </w:t>
+            </w:r>
+            <w:r>
+              <w:t>Data ya creado.</w:t>
             </w:r>
           </w:p>
         </w:tc>
@@ -5716,13 +5631,19 @@
               <w:cnfStyle w:val="000000000000" w:firstRow="0" w:lastRow="0" w:firstColumn="0" w:lastColumn="0" w:oddVBand="0" w:evenVBand="0" w:oddHBand="0" w:evenHBand="0" w:firstRowFirstColumn="0" w:firstRowLastColumn="0" w:lastRowFirstColumn="0" w:lastRowLastColumn="0"/>
             </w:pPr>
             <w:r>
-              <w:t xml:space="preserve">Un formulario con campos a rellenar; un botón abajo del formulario, para eliminar dicho </w:t>
-            </w:r>
-            <w:r>
-              <w:t xml:space="preserve">Miscellaneous </w:t>
-            </w:r>
-            <w:r>
-              <w:t>Data.</w:t>
+              <w:t>Un formulario con campos a rellenar; pruebe cambiando el personal data creado anteriormente: “</w:t>
+            </w:r>
+            <w:r>
+              <w:t>Comments Test</w:t>
+            </w:r>
+            <w:r>
+              <w:t>” por “</w:t>
+            </w:r>
+            <w:r>
+              <w:t>This Comment</w:t>
+            </w:r>
+            <w:r>
+              <w:t>”</w:t>
             </w:r>
           </w:p>
         </w:tc>
@@ -5774,10 +5695,10 @@
                 <w:noProof/>
               </w:rPr>
               <w:drawing>
-                <wp:inline distT="0" distB="0" distL="0" distR="0" wp14:anchorId="24BC6BCB" wp14:editId="6B801D2A">
+                <wp:inline distT="0" distB="0" distL="0" distR="0" wp14:anchorId="595510CC" wp14:editId="2F7256ED">
                   <wp:extent cx="5400040" cy="2664460"/>
                   <wp:effectExtent l="0" t="0" r="0" b="2540"/>
-                  <wp:docPr id="28" name="Imagen 28"/>
+                  <wp:docPr id="25" name="Imagen 25"/>
                   <wp:cNvGraphicFramePr>
                     <a:graphicFrameLocks xmlns:a="http://schemas.openxmlformats.org/drawingml/2006/main" noChangeAspect="1"/>
                   </wp:cNvGraphicFramePr>
@@ -5872,16 +5793,25 @@
         <w:t>Use case &lt;CU</w:t>
       </w:r>
       <w:r>
-        <w:t>17</w:t>
+        <w:t>1</w:t>
+      </w:r>
+      <w:r>
+        <w:t>6</w:t>
       </w:r>
       <w:r>
         <w:t>&gt; &lt;</w:t>
       </w:r>
       <w:r>
-        <w:t>Delete Curricula</w:t>
-      </w:r>
-      <w:r>
-        <w:t>&gt;</w:t>
+        <w:t xml:space="preserve">Delete </w:t>
+      </w:r>
+      <w:r>
+        <w:t>Miscellaneous</w:t>
+      </w:r>
+      <w:r>
+        <w:t xml:space="preserve"> Data</w:t>
+      </w:r>
+      <w:r>
+        <w:t xml:space="preserve"> &gt;</w:t>
       </w:r>
     </w:p>
     <w:p/>
@@ -5895,7 +5825,13 @@
     </w:p>
     <w:p>
       <w:r>
-        <w:t>Un rooky puede eliminar sus Currículos ya creados.</w:t>
+        <w:t xml:space="preserve">Un rooky puede eliminar sus </w:t>
+      </w:r>
+      <w:r>
+        <w:t xml:space="preserve">Miscellaneous </w:t>
+      </w:r>
+      <w:r>
+        <w:t>Data ya creados.</w:t>
       </w:r>
     </w:p>
     <w:p>
@@ -5916,7 +5852,13 @@
       </w:r>
       <w:proofErr w:type="gramEnd"/>
       <w:r>
-        <w:t xml:space="preserve"> Curricula”-&gt; “Delete” (Curricula 1).</w:t>
+        <w:t xml:space="preserve"> Curricula”-&gt; “Edit </w:t>
+      </w:r>
+      <w:r>
+        <w:t xml:space="preserve">Miscellaneous </w:t>
+      </w:r>
+      <w:r>
+        <w:t>Data”-&gt; “Delete” (Curricula 1).</w:t>
       </w:r>
     </w:p>
     <w:p>
@@ -5980,7 +5922,7 @@
               <w:rPr>
                 <w:rStyle w:val="Textoennegrita"/>
               </w:rPr>
-              <w:t>7</w:t>
+              <w:t>6</w:t>
             </w:r>
             <w:r>
               <w:rPr>
@@ -6034,7 +5976,13 @@
               <w:cnfStyle w:val="000000100000" w:firstRow="0" w:lastRow="0" w:firstColumn="0" w:lastColumn="0" w:oddVBand="0" w:evenVBand="0" w:oddHBand="1" w:evenHBand="0" w:firstRowFirstColumn="0" w:firstRowLastColumn="0" w:lastRowFirstColumn="0" w:lastRowLastColumn="0"/>
             </w:pPr>
             <w:r>
-              <w:t>Eliminar un miscellaneous data de un currículo.</w:t>
+              <w:t xml:space="preserve">Eliminar un </w:t>
+            </w:r>
+            <w:r>
+              <w:t xml:space="preserve">miscellaneous </w:t>
+            </w:r>
+            <w:r>
+              <w:t>data de un currículo.</w:t>
             </w:r>
           </w:p>
         </w:tc>
@@ -6078,10 +6026,13 @@
               <w:cnfStyle w:val="000000000000" w:firstRow="0" w:lastRow="0" w:firstColumn="0" w:lastColumn="0" w:oddVBand="0" w:evenVBand="0" w:oddHBand="0" w:evenHBand="0" w:firstRowFirstColumn="0" w:firstRowLastColumn="0" w:lastRowFirstColumn="0" w:lastRowLastColumn="0"/>
             </w:pPr>
             <w:r>
-              <w:t xml:space="preserve">El listado de todos los datas que conforman la curricula y debajo de ellas un </w:t>
-            </w:r>
-            <w:r>
-              <w:t>botón para eliminar.</w:t>
+              <w:t xml:space="preserve">Un formulario con campos a rellenar; un botón abajo del formulario, para eliminar dicho </w:t>
+            </w:r>
+            <w:r>
+              <w:t xml:space="preserve">Miscellaneous </w:t>
+            </w:r>
+            <w:r>
+              <w:t>Data.</w:t>
             </w:r>
           </w:p>
         </w:tc>
@@ -6133,10 +6084,10 @@
                 <w:noProof/>
               </w:rPr>
               <w:drawing>
-                <wp:inline distT="0" distB="0" distL="0" distR="0" wp14:anchorId="119235BF" wp14:editId="3124AACB">
+                <wp:inline distT="0" distB="0" distL="0" distR="0" wp14:anchorId="24BC6BCB" wp14:editId="6B801D2A">
                   <wp:extent cx="5400040" cy="2664460"/>
                   <wp:effectExtent l="0" t="0" r="0" b="2540"/>
-                  <wp:docPr id="31" name="Imagen 31"/>
+                  <wp:docPr id="28" name="Imagen 28"/>
                   <wp:cNvGraphicFramePr>
                     <a:graphicFrameLocks xmlns:a="http://schemas.openxmlformats.org/drawingml/2006/main" noChangeAspect="1"/>
                   </wp:cNvGraphicFramePr>
@@ -6231,22 +6182,16 @@
         <w:t>Use case &lt;CU</w:t>
       </w:r>
       <w:r>
-        <w:t>1</w:t>
-      </w:r>
-      <w:r>
-        <w:t>8</w:t>
+        <w:t>17</w:t>
       </w:r>
       <w:r>
         <w:t>&gt; &lt;</w:t>
       </w:r>
       <w:r>
-        <w:t>Us</w:t>
-      </w:r>
-      <w:r>
-        <w:t>ar Finder</w:t>
-      </w:r>
-      <w:r>
-        <w:t xml:space="preserve"> &gt;</w:t>
+        <w:t>Delete Curricula</w:t>
+      </w:r>
+      <w:r>
+        <w:t>&gt;</w:t>
       </w:r>
     </w:p>
     <w:p/>
@@ -6260,19 +6205,7 @@
     </w:p>
     <w:p>
       <w:r>
-        <w:t xml:space="preserve">Un rooky </w:t>
-      </w:r>
-      <w:r>
-        <w:t xml:space="preserve">puede aplicar criterios de </w:t>
-      </w:r>
-      <w:r>
-        <w:t>búsqueda</w:t>
-      </w:r>
-      <w:r>
-        <w:t xml:space="preserve"> en su Finder para encontrar positions</w:t>
-      </w:r>
-      <w:r>
-        <w:t>.</w:t>
+        <w:t>Un rooky puede eliminar sus Currículos ya creados.</w:t>
       </w:r>
     </w:p>
     <w:p>
@@ -6285,25 +6218,15 @@
     </w:p>
     <w:p>
       <w:r>
-        <w:t>Una vez logeado como rooky1, accedes a “Menú” -&gt; “</w:t>
-      </w:r>
-      <w:r>
-        <w:t>Rooky</w:t>
-      </w:r>
-      <w:r>
-        <w:t>”-&gt; “</w:t>
-      </w:r>
-      <w:r>
-        <w:t>Finder</w:t>
-      </w:r>
-      <w:r>
-        <w:t>”</w:t>
-      </w:r>
-      <w:r>
-        <w:t>-&gt; “Edit”</w:t>
-      </w:r>
-      <w:r>
-        <w:t>.</w:t>
+        <w:t>Una vez logeado como rooky1, accedes a “Menú” -&gt; “Curricula”-&gt; “</w:t>
+      </w:r>
+      <w:proofErr w:type="gramStart"/>
+      <w:r>
+        <w:t>Show</w:t>
+      </w:r>
+      <w:proofErr w:type="gramEnd"/>
+      <w:r>
+        <w:t xml:space="preserve"> Curricula”-&gt; “Delete” (Curricula 1).</w:t>
       </w:r>
     </w:p>
     <w:p>
@@ -6367,7 +6290,7 @@
               <w:rPr>
                 <w:rStyle w:val="Textoennegrita"/>
               </w:rPr>
-              <w:t>8</w:t>
+              <w:t>7</w:t>
             </w:r>
             <w:r>
               <w:rPr>
@@ -6421,7 +6344,7 @@
               <w:cnfStyle w:val="000000100000" w:firstRow="0" w:lastRow="0" w:firstColumn="0" w:lastColumn="0" w:oddVBand="0" w:evenVBand="0" w:oddHBand="1" w:evenHBand="0" w:firstRowFirstColumn="0" w:firstRowLastColumn="0" w:lastRowFirstColumn="0" w:lastRowLastColumn="0"/>
             </w:pPr>
             <w:r>
-              <w:t>Encontrar Positions a través del Finder.</w:t>
+              <w:t>Eliminar un miscellaneous data de un currículo.</w:t>
             </w:r>
           </w:p>
         </w:tc>
@@ -6465,24 +6388,10 @@
               <w:cnfStyle w:val="000000000000" w:firstRow="0" w:lastRow="0" w:firstColumn="0" w:lastColumn="0" w:oddVBand="0" w:evenVBand="0" w:oddHBand="0" w:evenHBand="0" w:firstRowFirstColumn="0" w:firstRowLastColumn="0" w:lastRowFirstColumn="0" w:lastRowLastColumn="0"/>
             </w:pPr>
             <w:r>
-              <w:t xml:space="preserve">Un formulario a </w:t>
-            </w:r>
-            <w:r>
-              <w:t>rellenar;</w:t>
-            </w:r>
-            <w:r>
-              <w:t xml:space="preserve"> pruebe </w:t>
-            </w:r>
-            <w:r>
-              <w:t xml:space="preserve">a guardar con los campos vacíos, le saldrá como resultado un listado con </w:t>
-            </w:r>
-            <w:proofErr w:type="gramStart"/>
-            <w:r>
-              <w:t>todos los positions</w:t>
-            </w:r>
-            <w:proofErr w:type="gramEnd"/>
-            <w:r>
-              <w:t xml:space="preserve"> del sistema.</w:t>
+              <w:t xml:space="preserve">El listado de todos los datas que conforman la curricula y debajo de ellas un </w:t>
+            </w:r>
+            <w:r>
+              <w:t>botón para eliminar.</w:t>
             </w:r>
           </w:p>
         </w:tc>
@@ -6534,10 +6443,10 @@
                 <w:noProof/>
               </w:rPr>
               <w:drawing>
-                <wp:inline distT="0" distB="0" distL="0" distR="0" wp14:anchorId="0E9422EB" wp14:editId="640C50AF">
+                <wp:inline distT="0" distB="0" distL="0" distR="0" wp14:anchorId="119235BF" wp14:editId="3124AACB">
                   <wp:extent cx="5400040" cy="2664460"/>
                   <wp:effectExtent l="0" t="0" r="0" b="2540"/>
-                  <wp:docPr id="33" name="Imagen 33"/>
+                  <wp:docPr id="31" name="Imagen 31"/>
                   <wp:cNvGraphicFramePr>
                     <a:graphicFrameLocks xmlns:a="http://schemas.openxmlformats.org/drawingml/2006/main" noChangeAspect="1"/>
                   </wp:cNvGraphicFramePr>
@@ -6627,6 +6536,8 @@
       <w:pPr>
         <w:pStyle w:val="Ttulo1"/>
       </w:pPr>
+      <w:bookmarkStart w:id="1" w:name="_GoBack"/>
+      <w:bookmarkEnd w:id="1"/>
       <w:r>
         <w:lastRenderedPageBreak/>
         <w:t>Use case &lt;CU</w:t>
@@ -6635,13 +6546,16 @@
         <w:t>1</w:t>
       </w:r>
       <w:r>
-        <w:t>9</w:t>
+        <w:t>8</w:t>
       </w:r>
       <w:r>
         <w:t>&gt; &lt;</w:t>
       </w:r>
       <w:r>
-        <w:t>List Position Finder</w:t>
+        <w:t>Us</w:t>
+      </w:r>
+      <w:r>
+        <w:t>ar Finder</w:t>
       </w:r>
       <w:r>
         <w:t xml:space="preserve"> &gt;</w:t>
@@ -6658,19 +6572,19 @@
     </w:p>
     <w:p>
       <w:r>
-        <w:t>Un rooky puede</w:t>
-      </w:r>
-      <w:r>
-        <w:t xml:space="preserve"> visualizar en su Finder una lista de positions, según los criterios de búsqueda aplicados</w:t>
+        <w:t xml:space="preserve">Un rooky </w:t>
+      </w:r>
+      <w:r>
+        <w:t xml:space="preserve">puede aplicar criterios de </w:t>
+      </w:r>
+      <w:r>
+        <w:t>búsqueda</w:t>
+      </w:r>
+      <w:r>
+        <w:t xml:space="preserve"> en su Finder para encontrar positions</w:t>
       </w:r>
       <w:r>
         <w:t>.</w:t>
-      </w:r>
-      <w:r>
-        <w:t xml:space="preserve"> Los </w:t>
-      </w:r>
-      <w:r>
-        <w:t>resultados se quedarán guardados durante el tiempo estipulado.</w:t>
       </w:r>
     </w:p>
     <w:p>
@@ -6689,13 +6603,16 @@
         <w:t>Rooky</w:t>
       </w:r>
       <w:r>
-        <w:t>”-&gt; “Finder”-&gt; “Edit”</w:t>
-      </w:r>
-      <w:r>
-        <w:t>-&gt;</w:t>
-      </w:r>
-      <w:r>
-        <w:t xml:space="preserve"> “Save”</w:t>
+        <w:t>”-&gt; “</w:t>
+      </w:r>
+      <w:r>
+        <w:t>Finder</w:t>
+      </w:r>
+      <w:r>
+        <w:t>”</w:t>
+      </w:r>
+      <w:r>
+        <w:t>-&gt; “Edit”</w:t>
       </w:r>
       <w:r>
         <w:t>.</w:t>
@@ -6762,7 +6679,7 @@
               <w:rPr>
                 <w:rStyle w:val="Textoennegrita"/>
               </w:rPr>
-              <w:t>9</w:t>
+              <w:t>8</w:t>
             </w:r>
             <w:r>
               <w:rPr>
@@ -6816,10 +6733,7 @@
               <w:cnfStyle w:val="000000100000" w:firstRow="0" w:lastRow="0" w:firstColumn="0" w:lastColumn="0" w:oddVBand="0" w:evenVBand="0" w:oddHBand="1" w:evenHBand="0" w:firstRowFirstColumn="0" w:firstRowLastColumn="0" w:lastRowFirstColumn="0" w:lastRowLastColumn="0"/>
             </w:pPr>
             <w:r>
-              <w:t xml:space="preserve">Visualizar los resultados de un </w:t>
-            </w:r>
-            <w:r>
-              <w:t>Finder.</w:t>
+              <w:t>Encontrar Positions a través del Finder.</w:t>
             </w:r>
           </w:p>
         </w:tc>
@@ -6863,7 +6777,24 @@
               <w:cnfStyle w:val="000000000000" w:firstRow="0" w:lastRow="0" w:firstColumn="0" w:lastColumn="0" w:oddVBand="0" w:evenVBand="0" w:oddHBand="0" w:evenHBand="0" w:firstRowFirstColumn="0" w:firstRowLastColumn="0" w:lastRowFirstColumn="0" w:lastRowLastColumn="0"/>
             </w:pPr>
             <w:r>
-              <w:t>El sistema muestra los resultados al aplicar los criterios anteriores y muestra dichos criterios y una lista de positions como resultado.</w:t>
+              <w:t xml:space="preserve">Un formulario a </w:t>
+            </w:r>
+            <w:r>
+              <w:t>rellenar;</w:t>
+            </w:r>
+            <w:r>
+              <w:t xml:space="preserve"> pruebe </w:t>
+            </w:r>
+            <w:r>
+              <w:t xml:space="preserve">a guardar con los campos vacíos, le saldrá como resultado un listado con </w:t>
+            </w:r>
+            <w:proofErr w:type="gramStart"/>
+            <w:r>
+              <w:t>todos los positions</w:t>
+            </w:r>
+            <w:proofErr w:type="gramEnd"/>
+            <w:r>
+              <w:t xml:space="preserve"> del sistema.</w:t>
             </w:r>
           </w:p>
         </w:tc>
@@ -6915,10 +6846,10 @@
                 <w:noProof/>
               </w:rPr>
               <w:drawing>
-                <wp:inline distT="0" distB="0" distL="0" distR="0" wp14:anchorId="65593403" wp14:editId="2A2D38B9">
+                <wp:inline distT="0" distB="0" distL="0" distR="0" wp14:anchorId="0E9422EB" wp14:editId="640C50AF">
                   <wp:extent cx="5400040" cy="2664460"/>
                   <wp:effectExtent l="0" t="0" r="0" b="2540"/>
-                  <wp:docPr id="35" name="Imagen 35"/>
+                  <wp:docPr id="33" name="Imagen 33"/>
                   <wp:cNvGraphicFramePr>
                     <a:graphicFrameLocks xmlns:a="http://schemas.openxmlformats.org/drawingml/2006/main" noChangeAspect="1"/>
                   </wp:cNvGraphicFramePr>
@@ -7003,71 +6934,10 @@
     <w:p/>
     <w:p/>
     <w:p/>
-    <w:p/>
-    <w:p>
-      <w:pPr>
-        <w:pStyle w:val="Ttulo1"/>
-      </w:pPr>
-      <w:r>
-        <w:lastRenderedPageBreak/>
-        <w:t>Use case &lt;CU</w:t>
-      </w:r>
-      <w:r>
-        <w:t>20</w:t>
-      </w:r>
-      <w:r>
-        <w:t>&gt; &lt;</w:t>
-      </w:r>
-      <w:r>
-        <w:t>Dashboard</w:t>
-      </w:r>
-      <w:r>
-        <w:t xml:space="preserve"> &gt;</w:t>
-      </w:r>
-    </w:p>
-    <w:p/>
     <w:p>
       <w:pPr>
         <w:pStyle w:val="Subttulo"/>
       </w:pPr>
-      <w:r>
-        <w:t>Description</w:t>
-      </w:r>
-    </w:p>
-    <w:p>
-      <w:r>
-        <w:t>El administrador puede visualizar todos los datos de su dashboard</w:t>
-      </w:r>
-    </w:p>
-    <w:p>
-      <w:pPr>
-        <w:pStyle w:val="Subttulo"/>
-      </w:pPr>
-      <w:r>
-        <w:t>Access</w:t>
-      </w:r>
-    </w:p>
-    <w:p>
-      <w:r>
-        <w:t>Una vez logeado como admin, accedes a “Menú” -&gt; “</w:t>
-      </w:r>
-      <w:r>
-        <w:t>Adiministrator</w:t>
-      </w:r>
-      <w:r>
-        <w:t>”-&gt; “</w:t>
-      </w:r>
-      <w:r>
-        <w:t>Dashboard”.</w:t>
-      </w:r>
-    </w:p>
-    <w:p>
-      <w:pPr>
-        <w:pStyle w:val="Subttulo"/>
-      </w:pPr>
-      <w:r>
-        <w:t>Tests</w:t>
-      </w:r>
     </w:p>
     <w:tbl>
       <w:tblPr>
@@ -7104,6 +6974,7 @@
               <w:rPr>
                 <w:rStyle w:val="Textoennegrita"/>
               </w:rPr>
+              <w:lastRenderedPageBreak/>
               <w:t>Test</w:t>
             </w:r>
             <w:r>
@@ -7116,10 +6987,755 @@
               <w:rPr>
                 <w:rStyle w:val="Textoennegrita"/>
               </w:rPr>
+              <w:t>18</w:t>
+            </w:r>
+            <w:r>
+              <w:rPr>
+                <w:rStyle w:val="Textoennegrita"/>
+              </w:rPr>
+              <w:t>.2</w:t>
+            </w:r>
+            <w:r>
+              <w:rPr>
+                <w:rStyle w:val="Textoennegrita"/>
+              </w:rPr>
+              <w:t xml:space="preserve">&gt; </w:t>
+            </w:r>
+          </w:p>
+        </w:tc>
+      </w:tr>
+      <w:tr>
+        <w:trPr>
+          <w:cnfStyle w:val="000000100000" w:firstRow="0" w:lastRow="0" w:firstColumn="0" w:lastColumn="0" w:oddVBand="0" w:evenVBand="0" w:oddHBand="1" w:evenHBand="0" w:firstRowFirstColumn="0" w:firstRowLastColumn="0" w:lastRowFirstColumn="0" w:lastRowLastColumn="0"/>
+        </w:trPr>
+        <w:tc>
+          <w:tcPr>
+            <w:cnfStyle w:val="001000000000" w:firstRow="0" w:lastRow="0" w:firstColumn="1" w:lastColumn="0" w:oddVBand="0" w:evenVBand="0" w:oddHBand="0" w:evenHBand="0" w:firstRowFirstColumn="0" w:firstRowLastColumn="0" w:lastRowFirstColumn="0" w:lastRowLastColumn="0"/>
+            <w:tcW w:w="1526" w:type="dxa"/>
+            <w:tcBorders>
+              <w:top w:val="single" w:sz="4" w:space="0" w:color="FFFFFF" w:themeColor="background1"/>
+              <w:bottom w:val="single" w:sz="4" w:space="0" w:color="FFFFFF" w:themeColor="background1"/>
+            </w:tcBorders>
+            <w:shd w:val="clear" w:color="auto" w:fill="44546A" w:themeFill="text2"/>
+          </w:tcPr>
+          <w:p>
+            <w:pPr>
+              <w:rPr>
+                <w:rStyle w:val="Textoennegrita"/>
+              </w:rPr>
+            </w:pPr>
+            <w:r>
+              <w:rPr>
+                <w:rStyle w:val="Textoennegrita"/>
+              </w:rPr>
+              <w:t>Description</w:t>
+            </w:r>
+          </w:p>
+        </w:tc>
+        <w:tc>
+          <w:tcPr>
+            <w:tcW w:w="7716" w:type="dxa"/>
+            <w:tcBorders>
+              <w:top w:val="single" w:sz="4" w:space="0" w:color="FFFFFF" w:themeColor="background1"/>
+              <w:bottom w:val="single" w:sz="4" w:space="0" w:color="FFFFFF" w:themeColor="background1"/>
+            </w:tcBorders>
+            <w:shd w:val="clear" w:color="auto" w:fill="D9E2F3" w:themeFill="accent1" w:themeFillTint="33"/>
+          </w:tcPr>
+          <w:p>
+            <w:pPr>
+              <w:pStyle w:val="Notes"/>
+              <w:cnfStyle w:val="000000100000" w:firstRow="0" w:lastRow="0" w:firstColumn="0" w:lastColumn="0" w:oddVBand="0" w:evenVBand="0" w:oddHBand="1" w:evenHBand="0" w:firstRowFirstColumn="0" w:firstRowLastColumn="0" w:lastRowFirstColumn="0" w:lastRowLastColumn="0"/>
+            </w:pPr>
+            <w:r>
+              <w:t>Número máximo de resultados (Error)</w:t>
+            </w:r>
+          </w:p>
+        </w:tc>
+      </w:tr>
+      <w:tr>
+        <w:tc>
+          <w:tcPr>
+            <w:cnfStyle w:val="001000000000" w:firstRow="0" w:lastRow="0" w:firstColumn="1" w:lastColumn="0" w:oddVBand="0" w:evenVBand="0" w:oddHBand="0" w:evenHBand="0" w:firstRowFirstColumn="0" w:firstRowLastColumn="0" w:lastRowFirstColumn="0" w:lastRowLastColumn="0"/>
+            <w:tcW w:w="1526" w:type="dxa"/>
+            <w:tcBorders>
+              <w:top w:val="single" w:sz="4" w:space="0" w:color="FFFFFF" w:themeColor="background1"/>
+              <w:bottom w:val="single" w:sz="4" w:space="0" w:color="FFFFFF" w:themeColor="background1"/>
+            </w:tcBorders>
+            <w:shd w:val="clear" w:color="auto" w:fill="44546A" w:themeFill="text2"/>
+          </w:tcPr>
+          <w:p>
+            <w:pPr>
+              <w:rPr>
+                <w:rStyle w:val="Textoennegrita"/>
+              </w:rPr>
+            </w:pPr>
+            <w:r>
+              <w:rPr>
+                <w:rStyle w:val="Textoennegrita"/>
+              </w:rPr>
+              <w:t>Expected</w:t>
+            </w:r>
+          </w:p>
+        </w:tc>
+        <w:tc>
+          <w:tcPr>
+            <w:tcW w:w="7716" w:type="dxa"/>
+            <w:tcBorders>
+              <w:top w:val="single" w:sz="4" w:space="0" w:color="FFFFFF" w:themeColor="background1"/>
+              <w:bottom w:val="single" w:sz="4" w:space="0" w:color="FFFFFF" w:themeColor="background1"/>
+            </w:tcBorders>
+          </w:tcPr>
+          <w:p>
+            <w:pPr>
+              <w:pStyle w:val="Notes"/>
+              <w:cnfStyle w:val="000000000000" w:firstRow="0" w:lastRow="0" w:firstColumn="0" w:lastColumn="0" w:oddVBand="0" w:evenVBand="0" w:oddHBand="0" w:evenHBand="0" w:firstRowFirstColumn="0" w:firstRowLastColumn="0" w:lastRowFirstColumn="0" w:lastRowLastColumn="0"/>
+            </w:pPr>
+            <w:r>
+              <w:t>Editando la Configuración del Sistema, pruebe con 150 (</w:t>
+            </w:r>
+            <w:r>
+              <w:t>el máximo es de 100)</w:t>
+            </w:r>
+          </w:p>
+        </w:tc>
+      </w:tr>
+      <w:tr>
+        <w:trPr>
+          <w:cnfStyle w:val="000000100000" w:firstRow="0" w:lastRow="0" w:firstColumn="0" w:lastColumn="0" w:oddVBand="0" w:evenVBand="0" w:oddHBand="1" w:evenHBand="0" w:firstRowFirstColumn="0" w:firstRowLastColumn="0" w:lastRowFirstColumn="0" w:lastRowLastColumn="0"/>
+        </w:trPr>
+        <w:tc>
+          <w:tcPr>
+            <w:cnfStyle w:val="001000000000" w:firstRow="0" w:lastRow="0" w:firstColumn="1" w:lastColumn="0" w:oddVBand="0" w:evenVBand="0" w:oddHBand="0" w:evenHBand="0" w:firstRowFirstColumn="0" w:firstRowLastColumn="0" w:lastRowFirstColumn="0" w:lastRowLastColumn="0"/>
+            <w:tcW w:w="1526" w:type="dxa"/>
+            <w:tcBorders>
+              <w:top w:val="single" w:sz="4" w:space="0" w:color="FFFFFF" w:themeColor="background1"/>
+              <w:bottom w:val="single" w:sz="4" w:space="0" w:color="FFFFFF" w:themeColor="background1"/>
+            </w:tcBorders>
+            <w:shd w:val="clear" w:color="auto" w:fill="44546A" w:themeFill="text2"/>
+          </w:tcPr>
+          <w:p>
+            <w:pPr>
+              <w:rPr>
+                <w:rStyle w:val="Textoennegrita"/>
+              </w:rPr>
+            </w:pPr>
+            <w:r>
+              <w:rPr>
+                <w:rStyle w:val="Textoennegrita"/>
+              </w:rPr>
+              <w:t>Outcome</w:t>
+            </w:r>
+          </w:p>
+        </w:tc>
+        <w:tc>
+          <w:tcPr>
+            <w:tcW w:w="7716" w:type="dxa"/>
+            <w:tcBorders>
+              <w:top w:val="single" w:sz="4" w:space="0" w:color="FFFFFF" w:themeColor="background1"/>
+              <w:bottom w:val="single" w:sz="4" w:space="0" w:color="FFFFFF" w:themeColor="background1"/>
+            </w:tcBorders>
+            <w:shd w:val="clear" w:color="auto" w:fill="D9E2F3" w:themeFill="accent1" w:themeFillTint="33"/>
+          </w:tcPr>
+          <w:p>
+            <w:pPr>
+              <w:pStyle w:val="Notes"/>
+              <w:cnfStyle w:val="000000100000" w:firstRow="0" w:lastRow="0" w:firstColumn="0" w:lastColumn="0" w:oddVBand="0" w:evenVBand="0" w:oddHBand="1" w:evenHBand="0" w:firstRowFirstColumn="0" w:firstRowLastColumn="0" w:lastRowFirstColumn="0" w:lastRowLastColumn="0"/>
+            </w:pPr>
+            <w:r>
+              <w:rPr>
+                <w:noProof/>
+              </w:rPr>
+              <w:drawing>
+                <wp:inline distT="0" distB="0" distL="0" distR="0" wp14:anchorId="22969D28" wp14:editId="0717D9A8">
+                  <wp:extent cx="5400040" cy="2664460"/>
+                  <wp:effectExtent l="0" t="0" r="0" b="2540"/>
+                  <wp:docPr id="11" name="Imagen 11"/>
+                  <wp:cNvGraphicFramePr>
+                    <a:graphicFrameLocks xmlns:a="http://schemas.openxmlformats.org/drawingml/2006/main" noChangeAspect="1"/>
+                  </wp:cNvGraphicFramePr>
+                  <a:graphic xmlns:a="http://schemas.openxmlformats.org/drawingml/2006/main">
+                    <a:graphicData uri="http://schemas.openxmlformats.org/drawingml/2006/picture">
+                      <pic:pic xmlns:pic="http://schemas.openxmlformats.org/drawingml/2006/picture">
+                        <pic:nvPicPr>
+                          <pic:cNvPr id="1" name=""/>
+                          <pic:cNvPicPr/>
+                        </pic:nvPicPr>
+                        <pic:blipFill>
+                          <a:blip r:embed="rId25"/>
+                          <a:stretch>
+                            <a:fillRect/>
+                          </a:stretch>
+                        </pic:blipFill>
+                        <pic:spPr>
+                          <a:xfrm>
+                            <a:off x="0" y="0"/>
+                            <a:ext cx="5400040" cy="2664460"/>
+                          </a:xfrm>
+                          <a:prstGeom prst="rect">
+                            <a:avLst/>
+                          </a:prstGeom>
+                        </pic:spPr>
+                      </pic:pic>
+                    </a:graphicData>
+                  </a:graphic>
+                </wp:inline>
+              </w:drawing>
+            </w:r>
+          </w:p>
+        </w:tc>
+      </w:tr>
+      <w:tr>
+        <w:tc>
+          <w:tcPr>
+            <w:cnfStyle w:val="001000000000" w:firstRow="0" w:lastRow="0" w:firstColumn="1" w:lastColumn="0" w:oddVBand="0" w:evenVBand="0" w:oddHBand="0" w:evenHBand="0" w:firstRowFirstColumn="0" w:firstRowLastColumn="0" w:lastRowFirstColumn="0" w:lastRowLastColumn="0"/>
+            <w:tcW w:w="1526" w:type="dxa"/>
+            <w:tcBorders>
+              <w:top w:val="single" w:sz="4" w:space="0" w:color="FFFFFF" w:themeColor="background1"/>
+              <w:bottom w:val="nil"/>
+            </w:tcBorders>
+            <w:shd w:val="clear" w:color="auto" w:fill="44546A" w:themeFill="text2"/>
+          </w:tcPr>
+          <w:p>
+            <w:pPr>
+              <w:rPr>
+                <w:rStyle w:val="Textoennegrita"/>
+              </w:rPr>
+            </w:pPr>
+            <w:r>
+              <w:rPr>
+                <w:rStyle w:val="Textoennegrita"/>
+              </w:rPr>
+              <w:t>Notes</w:t>
+            </w:r>
+          </w:p>
+        </w:tc>
+        <w:tc>
+          <w:tcPr>
+            <w:tcW w:w="7716" w:type="dxa"/>
+            <w:tcBorders>
+              <w:top w:val="single" w:sz="4" w:space="0" w:color="FFFFFF" w:themeColor="background1"/>
+              <w:bottom w:val="nil"/>
+            </w:tcBorders>
+          </w:tcPr>
+          <w:p>
+            <w:pPr>
+              <w:pStyle w:val="Notes"/>
+              <w:cnfStyle w:val="000000000000" w:firstRow="0" w:lastRow="0" w:firstColumn="0" w:lastColumn="0" w:oddVBand="0" w:evenVBand="0" w:oddHBand="0" w:evenHBand="0" w:firstRowFirstColumn="0" w:firstRowLastColumn="0" w:lastRowFirstColumn="0" w:lastRowLastColumn="0"/>
+            </w:pPr>
+            <w:r>
+              <w:t>Ninguno</w:t>
+            </w:r>
+          </w:p>
+        </w:tc>
+      </w:tr>
+    </w:tbl>
+    <w:p/>
+    <w:p/>
+    <w:p/>
+    <w:p/>
+    <w:p/>
+    <w:p/>
+    <w:p/>
+    <w:p/>
+    <w:p/>
+    <w:p/>
+    <w:p/>
+    <w:p/>
+    <w:p>
+      <w:pPr>
+        <w:pStyle w:val="Ttulo1"/>
+      </w:pPr>
+      <w:r>
+        <w:lastRenderedPageBreak/>
+        <w:t>Use case &lt;CU</w:t>
+      </w:r>
+      <w:r>
+        <w:t>1</w:t>
+      </w:r>
+      <w:r>
+        <w:t>9</w:t>
+      </w:r>
+      <w:r>
+        <w:t>&gt; &lt;</w:t>
+      </w:r>
+      <w:r>
+        <w:t>List Position Finder</w:t>
+      </w:r>
+      <w:r>
+        <w:t xml:space="preserve"> &gt;</w:t>
+      </w:r>
+    </w:p>
+    <w:p/>
+    <w:p>
+      <w:pPr>
+        <w:pStyle w:val="Subttulo"/>
+      </w:pPr>
+      <w:r>
+        <w:t>Description</w:t>
+      </w:r>
+    </w:p>
+    <w:p>
+      <w:r>
+        <w:t>Un rooky puede</w:t>
+      </w:r>
+      <w:r>
+        <w:t xml:space="preserve"> visualizar en su Finder una lista de positions, según los criterios de búsqueda aplicados</w:t>
+      </w:r>
+      <w:r>
+        <w:t>.</w:t>
+      </w:r>
+      <w:r>
+        <w:t xml:space="preserve"> Los </w:t>
+      </w:r>
+      <w:r>
+        <w:t>resultados se quedarán guardados durante el tiempo estipulado.</w:t>
+      </w:r>
+    </w:p>
+    <w:p>
+      <w:pPr>
+        <w:pStyle w:val="Subttulo"/>
+      </w:pPr>
+      <w:r>
+        <w:t>Access</w:t>
+      </w:r>
+    </w:p>
+    <w:p>
+      <w:r>
+        <w:t>Una vez logeado como rooky1, accedes a “Menú” -&gt; “</w:t>
+      </w:r>
+      <w:r>
+        <w:t>Rooky</w:t>
+      </w:r>
+      <w:r>
+        <w:t>”-&gt; “Finder”-&gt; “Edit”</w:t>
+      </w:r>
+      <w:r>
+        <w:t>-&gt;</w:t>
+      </w:r>
+      <w:r>
+        <w:t xml:space="preserve"> “Save”</w:t>
+      </w:r>
+      <w:r>
+        <w:t>.</w:t>
+      </w:r>
+    </w:p>
+    <w:p>
+      <w:pPr>
+        <w:pStyle w:val="Subttulo"/>
+      </w:pPr>
+      <w:r>
+        <w:t>Tests</w:t>
+      </w:r>
+    </w:p>
+    <w:tbl>
+      <w:tblPr>
+        <w:tblStyle w:val="Cuadrculavistosa-nfasis1"/>
+        <w:tblW w:w="0" w:type="auto"/>
+        <w:tblLook w:val="04A0" w:firstRow="1" w:lastRow="0" w:firstColumn="1" w:lastColumn="0" w:noHBand="0" w:noVBand="1"/>
+      </w:tblPr>
+      <w:tblGrid>
+        <w:gridCol w:w="1101"/>
+        <w:gridCol w:w="7403"/>
+      </w:tblGrid>
+      <w:tr>
+        <w:trPr>
+          <w:cnfStyle w:val="100000000000" w:firstRow="1" w:lastRow="0" w:firstColumn="0" w:lastColumn="0" w:oddVBand="0" w:evenVBand="0" w:oddHBand="0" w:evenHBand="0" w:firstRowFirstColumn="0" w:firstRowLastColumn="0" w:lastRowFirstColumn="0" w:lastRowLastColumn="0"/>
+        </w:trPr>
+        <w:tc>
+          <w:tcPr>
+            <w:cnfStyle w:val="001000000000" w:firstRow="0" w:lastRow="0" w:firstColumn="1" w:lastColumn="0" w:oddVBand="0" w:evenVBand="0" w:oddHBand="0" w:evenHBand="0" w:firstRowFirstColumn="0" w:firstRowLastColumn="0" w:lastRowFirstColumn="0" w:lastRowLastColumn="0"/>
+            <w:tcW w:w="9242" w:type="dxa"/>
+            <w:gridSpan w:val="2"/>
+            <w:tcBorders>
+              <w:top w:val="nil"/>
+              <w:bottom w:val="single" w:sz="4" w:space="0" w:color="FFFFFF" w:themeColor="background1"/>
+            </w:tcBorders>
+            <w:shd w:val="clear" w:color="auto" w:fill="44546A" w:themeFill="text2"/>
+          </w:tcPr>
+          <w:p>
+            <w:pPr>
+              <w:rPr>
+                <w:rStyle w:val="Textoennegrita"/>
+              </w:rPr>
+            </w:pPr>
+            <w:r>
+              <w:rPr>
+                <w:rStyle w:val="Textoennegrita"/>
+              </w:rPr>
+              <w:t>Test</w:t>
+            </w:r>
+            <w:r>
+              <w:rPr>
+                <w:rStyle w:val="Textoennegrita"/>
+              </w:rPr>
+              <w:t xml:space="preserve"> &lt;#</w:t>
+            </w:r>
+            <w:r>
+              <w:rPr>
+                <w:rStyle w:val="Textoennegrita"/>
+              </w:rPr>
+              <w:t>1</w:t>
+            </w:r>
+            <w:r>
+              <w:rPr>
+                <w:rStyle w:val="Textoennegrita"/>
+              </w:rPr>
+              <w:t>9</w:t>
+            </w:r>
+            <w:r>
+              <w:rPr>
+                <w:rStyle w:val="Textoennegrita"/>
+              </w:rPr>
+              <w:t xml:space="preserve">&gt; </w:t>
+            </w:r>
+          </w:p>
+        </w:tc>
+      </w:tr>
+      <w:tr>
+        <w:trPr>
+          <w:cnfStyle w:val="000000100000" w:firstRow="0" w:lastRow="0" w:firstColumn="0" w:lastColumn="0" w:oddVBand="0" w:evenVBand="0" w:oddHBand="1" w:evenHBand="0" w:firstRowFirstColumn="0" w:firstRowLastColumn="0" w:lastRowFirstColumn="0" w:lastRowLastColumn="0"/>
+        </w:trPr>
+        <w:tc>
+          <w:tcPr>
+            <w:cnfStyle w:val="001000000000" w:firstRow="0" w:lastRow="0" w:firstColumn="1" w:lastColumn="0" w:oddVBand="0" w:evenVBand="0" w:oddHBand="0" w:evenHBand="0" w:firstRowFirstColumn="0" w:firstRowLastColumn="0" w:lastRowFirstColumn="0" w:lastRowLastColumn="0"/>
+            <w:tcW w:w="1526" w:type="dxa"/>
+            <w:tcBorders>
+              <w:top w:val="single" w:sz="4" w:space="0" w:color="FFFFFF" w:themeColor="background1"/>
+              <w:bottom w:val="single" w:sz="4" w:space="0" w:color="FFFFFF" w:themeColor="background1"/>
+            </w:tcBorders>
+            <w:shd w:val="clear" w:color="auto" w:fill="44546A" w:themeFill="text2"/>
+          </w:tcPr>
+          <w:p>
+            <w:pPr>
+              <w:rPr>
+                <w:rStyle w:val="Textoennegrita"/>
+              </w:rPr>
+            </w:pPr>
+            <w:r>
+              <w:rPr>
+                <w:rStyle w:val="Textoennegrita"/>
+              </w:rPr>
+              <w:t>Description</w:t>
+            </w:r>
+          </w:p>
+        </w:tc>
+        <w:tc>
+          <w:tcPr>
+            <w:tcW w:w="7716" w:type="dxa"/>
+            <w:tcBorders>
+              <w:top w:val="single" w:sz="4" w:space="0" w:color="FFFFFF" w:themeColor="background1"/>
+              <w:bottom w:val="single" w:sz="4" w:space="0" w:color="FFFFFF" w:themeColor="background1"/>
+            </w:tcBorders>
+            <w:shd w:val="clear" w:color="auto" w:fill="D9E2F3" w:themeFill="accent1" w:themeFillTint="33"/>
+          </w:tcPr>
+          <w:p>
+            <w:pPr>
+              <w:pStyle w:val="Notes"/>
+              <w:cnfStyle w:val="000000100000" w:firstRow="0" w:lastRow="0" w:firstColumn="0" w:lastColumn="0" w:oddVBand="0" w:evenVBand="0" w:oddHBand="1" w:evenHBand="0" w:firstRowFirstColumn="0" w:firstRowLastColumn="0" w:lastRowFirstColumn="0" w:lastRowLastColumn="0"/>
+            </w:pPr>
+            <w:r>
+              <w:t xml:space="preserve">Visualizar los resultados de un </w:t>
+            </w:r>
+            <w:r>
+              <w:t>Finder.</w:t>
+            </w:r>
+          </w:p>
+        </w:tc>
+      </w:tr>
+      <w:tr>
+        <w:tc>
+          <w:tcPr>
+            <w:cnfStyle w:val="001000000000" w:firstRow="0" w:lastRow="0" w:firstColumn="1" w:lastColumn="0" w:oddVBand="0" w:evenVBand="0" w:oddHBand="0" w:evenHBand="0" w:firstRowFirstColumn="0" w:firstRowLastColumn="0" w:lastRowFirstColumn="0" w:lastRowLastColumn="0"/>
+            <w:tcW w:w="1526" w:type="dxa"/>
+            <w:tcBorders>
+              <w:top w:val="single" w:sz="4" w:space="0" w:color="FFFFFF" w:themeColor="background1"/>
+              <w:bottom w:val="single" w:sz="4" w:space="0" w:color="FFFFFF" w:themeColor="background1"/>
+            </w:tcBorders>
+            <w:shd w:val="clear" w:color="auto" w:fill="44546A" w:themeFill="text2"/>
+          </w:tcPr>
+          <w:p>
+            <w:pPr>
+              <w:rPr>
+                <w:rStyle w:val="Textoennegrita"/>
+              </w:rPr>
+            </w:pPr>
+            <w:r>
+              <w:rPr>
+                <w:rStyle w:val="Textoennegrita"/>
+              </w:rPr>
+              <w:t>Expected</w:t>
+            </w:r>
+          </w:p>
+        </w:tc>
+        <w:tc>
+          <w:tcPr>
+            <w:tcW w:w="7716" w:type="dxa"/>
+            <w:tcBorders>
+              <w:top w:val="single" w:sz="4" w:space="0" w:color="FFFFFF" w:themeColor="background1"/>
+              <w:bottom w:val="single" w:sz="4" w:space="0" w:color="FFFFFF" w:themeColor="background1"/>
+            </w:tcBorders>
+          </w:tcPr>
+          <w:p>
+            <w:pPr>
+              <w:pStyle w:val="Notes"/>
+              <w:cnfStyle w:val="000000000000" w:firstRow="0" w:lastRow="0" w:firstColumn="0" w:lastColumn="0" w:oddVBand="0" w:evenVBand="0" w:oddHBand="0" w:evenHBand="0" w:firstRowFirstColumn="0" w:firstRowLastColumn="0" w:lastRowFirstColumn="0" w:lastRowLastColumn="0"/>
+            </w:pPr>
+            <w:r>
+              <w:t>El sistema muestra los resultados al aplicar los criterios anteriores y muestra dichos criterios y una lista de positions como resultado.</w:t>
+            </w:r>
+          </w:p>
+        </w:tc>
+      </w:tr>
+      <w:tr>
+        <w:trPr>
+          <w:cnfStyle w:val="000000100000" w:firstRow="0" w:lastRow="0" w:firstColumn="0" w:lastColumn="0" w:oddVBand="0" w:evenVBand="0" w:oddHBand="1" w:evenHBand="0" w:firstRowFirstColumn="0" w:firstRowLastColumn="0" w:lastRowFirstColumn="0" w:lastRowLastColumn="0"/>
+        </w:trPr>
+        <w:tc>
+          <w:tcPr>
+            <w:cnfStyle w:val="001000000000" w:firstRow="0" w:lastRow="0" w:firstColumn="1" w:lastColumn="0" w:oddVBand="0" w:evenVBand="0" w:oddHBand="0" w:evenHBand="0" w:firstRowFirstColumn="0" w:firstRowLastColumn="0" w:lastRowFirstColumn="0" w:lastRowLastColumn="0"/>
+            <w:tcW w:w="1526" w:type="dxa"/>
+            <w:tcBorders>
+              <w:top w:val="single" w:sz="4" w:space="0" w:color="FFFFFF" w:themeColor="background1"/>
+              <w:bottom w:val="single" w:sz="4" w:space="0" w:color="FFFFFF" w:themeColor="background1"/>
+            </w:tcBorders>
+            <w:shd w:val="clear" w:color="auto" w:fill="44546A" w:themeFill="text2"/>
+          </w:tcPr>
+          <w:p>
+            <w:pPr>
+              <w:rPr>
+                <w:rStyle w:val="Textoennegrita"/>
+              </w:rPr>
+            </w:pPr>
+            <w:r>
+              <w:rPr>
+                <w:rStyle w:val="Textoennegrita"/>
+              </w:rPr>
+              <w:t>Outcome</w:t>
+            </w:r>
+          </w:p>
+        </w:tc>
+        <w:tc>
+          <w:tcPr>
+            <w:tcW w:w="7716" w:type="dxa"/>
+            <w:tcBorders>
+              <w:top w:val="single" w:sz="4" w:space="0" w:color="FFFFFF" w:themeColor="background1"/>
+              <w:bottom w:val="single" w:sz="4" w:space="0" w:color="FFFFFF" w:themeColor="background1"/>
+            </w:tcBorders>
+            <w:shd w:val="clear" w:color="auto" w:fill="D9E2F3" w:themeFill="accent1" w:themeFillTint="33"/>
+          </w:tcPr>
+          <w:p>
+            <w:pPr>
+              <w:pStyle w:val="Notes"/>
+              <w:cnfStyle w:val="000000100000" w:firstRow="0" w:lastRow="0" w:firstColumn="0" w:lastColumn="0" w:oddVBand="0" w:evenVBand="0" w:oddHBand="1" w:evenHBand="0" w:firstRowFirstColumn="0" w:firstRowLastColumn="0" w:lastRowFirstColumn="0" w:lastRowLastColumn="0"/>
+            </w:pPr>
+            <w:r>
+              <w:rPr>
+                <w:noProof/>
+              </w:rPr>
+              <w:drawing>
+                <wp:inline distT="0" distB="0" distL="0" distR="0" wp14:anchorId="65593403" wp14:editId="2A2D38B9">
+                  <wp:extent cx="5400040" cy="2664460"/>
+                  <wp:effectExtent l="0" t="0" r="0" b="2540"/>
+                  <wp:docPr id="35" name="Imagen 35"/>
+                  <wp:cNvGraphicFramePr>
+                    <a:graphicFrameLocks xmlns:a="http://schemas.openxmlformats.org/drawingml/2006/main" noChangeAspect="1"/>
+                  </wp:cNvGraphicFramePr>
+                  <a:graphic xmlns:a="http://schemas.openxmlformats.org/drawingml/2006/main">
+                    <a:graphicData uri="http://schemas.openxmlformats.org/drawingml/2006/picture">
+                      <pic:pic xmlns:pic="http://schemas.openxmlformats.org/drawingml/2006/picture">
+                        <pic:nvPicPr>
+                          <pic:cNvPr id="1" name=""/>
+                          <pic:cNvPicPr/>
+                        </pic:nvPicPr>
+                        <pic:blipFill>
+                          <a:blip r:embed="rId26"/>
+                          <a:stretch>
+                            <a:fillRect/>
+                          </a:stretch>
+                        </pic:blipFill>
+                        <pic:spPr>
+                          <a:xfrm>
+                            <a:off x="0" y="0"/>
+                            <a:ext cx="5400040" cy="2664460"/>
+                          </a:xfrm>
+                          <a:prstGeom prst="rect">
+                            <a:avLst/>
+                          </a:prstGeom>
+                        </pic:spPr>
+                      </pic:pic>
+                    </a:graphicData>
+                  </a:graphic>
+                </wp:inline>
+              </w:drawing>
+            </w:r>
+          </w:p>
+        </w:tc>
+      </w:tr>
+      <w:tr>
+        <w:tc>
+          <w:tcPr>
+            <w:cnfStyle w:val="001000000000" w:firstRow="0" w:lastRow="0" w:firstColumn="1" w:lastColumn="0" w:oddVBand="0" w:evenVBand="0" w:oddHBand="0" w:evenHBand="0" w:firstRowFirstColumn="0" w:firstRowLastColumn="0" w:lastRowFirstColumn="0" w:lastRowLastColumn="0"/>
+            <w:tcW w:w="1526" w:type="dxa"/>
+            <w:tcBorders>
+              <w:top w:val="single" w:sz="4" w:space="0" w:color="FFFFFF" w:themeColor="background1"/>
+              <w:bottom w:val="nil"/>
+            </w:tcBorders>
+            <w:shd w:val="clear" w:color="auto" w:fill="44546A" w:themeFill="text2"/>
+          </w:tcPr>
+          <w:p>
+            <w:pPr>
+              <w:rPr>
+                <w:rStyle w:val="Textoennegrita"/>
+              </w:rPr>
+            </w:pPr>
+            <w:r>
+              <w:rPr>
+                <w:rStyle w:val="Textoennegrita"/>
+              </w:rPr>
+              <w:t>Notes</w:t>
+            </w:r>
+          </w:p>
+        </w:tc>
+        <w:tc>
+          <w:tcPr>
+            <w:tcW w:w="7716" w:type="dxa"/>
+            <w:tcBorders>
+              <w:top w:val="single" w:sz="4" w:space="0" w:color="FFFFFF" w:themeColor="background1"/>
+              <w:bottom w:val="nil"/>
+            </w:tcBorders>
+          </w:tcPr>
+          <w:p>
+            <w:pPr>
+              <w:pStyle w:val="Notes"/>
+              <w:cnfStyle w:val="000000000000" w:firstRow="0" w:lastRow="0" w:firstColumn="0" w:lastColumn="0" w:oddVBand="0" w:evenVBand="0" w:oddHBand="0" w:evenHBand="0" w:firstRowFirstColumn="0" w:firstRowLastColumn="0" w:lastRowFirstColumn="0" w:lastRowLastColumn="0"/>
+            </w:pPr>
+            <w:r>
+              <w:t>Ninguno</w:t>
+            </w:r>
+          </w:p>
+        </w:tc>
+      </w:tr>
+    </w:tbl>
+    <w:p/>
+    <w:p/>
+    <w:p/>
+    <w:p/>
+    <w:p/>
+    <w:p/>
+    <w:p>
+      <w:pPr>
+        <w:pStyle w:val="Ttulo1"/>
+      </w:pPr>
+      <w:r>
+        <w:lastRenderedPageBreak/>
+        <w:t>Use case &lt;CU</w:t>
+      </w:r>
+      <w:r>
+        <w:t>20</w:t>
+      </w:r>
+      <w:r>
+        <w:t>&gt; &lt;</w:t>
+      </w:r>
+      <w:r>
+        <w:t>Dashboard</w:t>
+      </w:r>
+      <w:r>
+        <w:t xml:space="preserve"> &gt;</w:t>
+      </w:r>
+    </w:p>
+    <w:p/>
+    <w:p>
+      <w:pPr>
+        <w:pStyle w:val="Subttulo"/>
+      </w:pPr>
+      <w:r>
+        <w:t>Description</w:t>
+      </w:r>
+    </w:p>
+    <w:p>
+      <w:r>
+        <w:t>El administrador puede visualizar todos los datos de su dashboard</w:t>
+      </w:r>
+    </w:p>
+    <w:p>
+      <w:pPr>
+        <w:pStyle w:val="Subttulo"/>
+      </w:pPr>
+      <w:r>
+        <w:t>Access</w:t>
+      </w:r>
+    </w:p>
+    <w:p>
+      <w:r>
+        <w:t>Una vez logeado como admin, accedes a “Menú” -&gt; “</w:t>
+      </w:r>
+      <w:r>
+        <w:t>Adiministrator</w:t>
+      </w:r>
+      <w:r>
+        <w:t>”-&gt; “</w:t>
+      </w:r>
+      <w:r>
+        <w:t>Dashboard”.</w:t>
+      </w:r>
+    </w:p>
+    <w:p>
+      <w:pPr>
+        <w:pStyle w:val="Subttulo"/>
+      </w:pPr>
+      <w:r>
+        <w:t>Tests</w:t>
+      </w:r>
+    </w:p>
+    <w:tbl>
+      <w:tblPr>
+        <w:tblStyle w:val="Cuadrculavistosa-nfasis1"/>
+        <w:tblW w:w="0" w:type="auto"/>
+        <w:tblLook w:val="04A0" w:firstRow="1" w:lastRow="0" w:firstColumn="1" w:lastColumn="0" w:noHBand="0" w:noVBand="1"/>
+      </w:tblPr>
+      <w:tblGrid>
+        <w:gridCol w:w="1101"/>
+        <w:gridCol w:w="7403"/>
+      </w:tblGrid>
+      <w:tr>
+        <w:trPr>
+          <w:cnfStyle w:val="100000000000" w:firstRow="1" w:lastRow="0" w:firstColumn="0" w:lastColumn="0" w:oddVBand="0" w:evenVBand="0" w:oddHBand="0" w:evenHBand="0" w:firstRowFirstColumn="0" w:firstRowLastColumn="0" w:lastRowFirstColumn="0" w:lastRowLastColumn="0"/>
+        </w:trPr>
+        <w:tc>
+          <w:tcPr>
+            <w:cnfStyle w:val="001000000000" w:firstRow="0" w:lastRow="0" w:firstColumn="1" w:lastColumn="0" w:oddVBand="0" w:evenVBand="0" w:oddHBand="0" w:evenHBand="0" w:firstRowFirstColumn="0" w:firstRowLastColumn="0" w:lastRowFirstColumn="0" w:lastRowLastColumn="0"/>
+            <w:tcW w:w="9242" w:type="dxa"/>
+            <w:gridSpan w:val="2"/>
+            <w:tcBorders>
+              <w:top w:val="nil"/>
+              <w:bottom w:val="single" w:sz="4" w:space="0" w:color="FFFFFF" w:themeColor="background1"/>
+            </w:tcBorders>
+            <w:shd w:val="clear" w:color="auto" w:fill="44546A" w:themeFill="text2"/>
+          </w:tcPr>
+          <w:p>
+            <w:pPr>
+              <w:rPr>
+                <w:rStyle w:val="Textoennegrita"/>
+              </w:rPr>
+            </w:pPr>
+            <w:r>
+              <w:rPr>
+                <w:rStyle w:val="Textoennegrita"/>
+              </w:rPr>
+              <w:t>Test</w:t>
+            </w:r>
+            <w:r>
+              <w:rPr>
+                <w:rStyle w:val="Textoennegrita"/>
+              </w:rPr>
+              <w:t xml:space="preserve"> &lt;#</w:t>
+            </w:r>
+            <w:r>
+              <w:rPr>
+                <w:rStyle w:val="Textoennegrita"/>
+              </w:rPr>
               <w:t>20</w:t>
             </w:r>
-            <w:bookmarkStart w:id="1" w:name="_GoBack"/>
-            <w:bookmarkEnd w:id="1"/>
             <w:r>
               <w:rPr>
                 <w:rStyle w:val="Textoennegrita"/>
@@ -7292,7 +7908,7 @@
                           <pic:cNvPicPr/>
                         </pic:nvPicPr>
                         <pic:blipFill>
-                          <a:blip r:embed="rId25"/>
+                          <a:blip r:embed="rId27"/>
                           <a:stretch>
                             <a:fillRect/>
                           </a:stretch>
@@ -8300,7 +8916,7 @@
 </file>
 
 <file path=customXml/itemProps1.xml><?xml version="1.0" encoding="utf-8"?>
-<ds:datastoreItem xmlns:ds="http://schemas.openxmlformats.org/officeDocument/2006/customXml" ds:itemID="{B6A023C8-FB04-4B9B-ACFF-FA416042BC4B}">
+<ds:datastoreItem xmlns:ds="http://schemas.openxmlformats.org/officeDocument/2006/customXml" ds:itemID="{985EC2B5-DBF0-4F8F-852B-0C1F6EA2325A}">
   <ds:schemaRefs>
     <ds:schemaRef ds:uri="http://schemas.openxmlformats.org/officeDocument/2006/bibliography"/>
   </ds:schemaRefs>

</xml_diff>